<commit_message>
*Added Ranis System Testing document (WIP)* *Added more information to the Test Summary Report*
</commit_message>
<xml_diff>
--- a/Documentation/PharmaCare Test Summary Report.docx
+++ b/Documentation/PharmaCare Test Summary Report.docx
@@ -583,6 +583,7 @@
         <w:t>PharmaCare Development Team</w:t>
       </w:r>
     </w:p>
+    <w:bookmarkStart w:id="0" w:name="_Toc530942421"/>
     <w:p>
       <w:pPr>
         <w:pStyle w:val="Heading1"/>
@@ -593,7 +594,6 @@
           <w:sz w:val="44"/>
         </w:rPr>
       </w:pPr>
-      <w:bookmarkStart w:id="0" w:name="_Toc530942421"/>
       <w:r>
         <w:rPr>
           <w:rFonts w:ascii="Century Gothic" w:hAnsi="Century Gothic"/>
@@ -601,6 +601,7 @@
           <w:noProof/>
           <w:color w:val="FFFFFF" w:themeColor="background1"/>
           <w:sz w:val="44"/>
+          <w:lang w:eastAsia="en-AU"/>
         </w:rPr>
         <w:lastRenderedPageBreak/>
         <mc:AlternateContent>
@@ -688,6 +689,7 @@
           <w:noProof/>
           <w:color w:val="FFFFFF" w:themeColor="background1"/>
           <w:sz w:val="44"/>
+          <w:lang w:eastAsia="en-AU"/>
         </w:rPr>
         <mc:AlternateContent>
           <mc:Choice Requires="wps">
@@ -1155,8 +1157,6 @@
           <w:sz w:val="48"/>
         </w:rPr>
       </w:pPr>
-      <w:bookmarkStart w:id="1" w:name="_GoBack"/>
-      <w:bookmarkEnd w:id="1"/>
     </w:p>
     <w:p>
       <w:pPr>
@@ -1309,7 +1309,7 @@
                     <pic:cNvPicPr/>
                   </pic:nvPicPr>
                   <pic:blipFill>
-                    <a:blip r:embed="rId6"/>
+                    <a:blip r:embed="rId7"/>
                     <a:stretch>
                       <a:fillRect/>
                     </a:stretch>
@@ -1340,7 +1340,7 @@
           <w:sz w:val="36"/>
         </w:rPr>
       </w:pPr>
-      <w:bookmarkStart w:id="2" w:name="_Toc530942422"/>
+      <w:bookmarkStart w:id="1" w:name="_Toc530942422"/>
       <w:r>
         <w:rPr>
           <w:rFonts w:ascii="Arial" w:hAnsi="Arial" w:cs="Arial"/>
@@ -1350,7 +1350,7 @@
         </w:rPr>
         <w:t>Revision History</w:t>
       </w:r>
-      <w:bookmarkEnd w:id="2"/>
+      <w:bookmarkEnd w:id="1"/>
     </w:p>
     <w:tbl>
       <w:tblPr>
@@ -1519,7 +1519,7 @@
           <w:sz w:val="36"/>
         </w:rPr>
       </w:pPr>
-      <w:bookmarkStart w:id="3" w:name="_Toc530942423"/>
+      <w:bookmarkStart w:id="2" w:name="_Toc530942423"/>
       <w:r>
         <w:rPr>
           <w:rFonts w:ascii="Arial" w:hAnsi="Arial" w:cs="Arial"/>
@@ -1529,7 +1529,7 @@
         </w:rPr>
         <w:t>Project Team</w:t>
       </w:r>
-      <w:bookmarkEnd w:id="3"/>
+      <w:bookmarkEnd w:id="2"/>
     </w:p>
     <w:tbl>
       <w:tblPr>
@@ -1653,7 +1653,7 @@
           <w:sz w:val="36"/>
         </w:rPr>
       </w:pPr>
-      <w:bookmarkStart w:id="4" w:name="_Toc530942424"/>
+      <w:bookmarkStart w:id="3" w:name="_Toc530942424"/>
       <w:r>
         <w:rPr>
           <w:rFonts w:ascii="Arial" w:hAnsi="Arial" w:cs="Arial"/>
@@ -1663,7 +1663,7 @@
         </w:rPr>
         <w:t>Testing highlights</w:t>
       </w:r>
-      <w:bookmarkEnd w:id="4"/>
+      <w:bookmarkEnd w:id="3"/>
     </w:p>
     <w:tbl>
       <w:tblPr>
@@ -1702,13 +1702,7 @@
               <w:rPr>
                 <w:sz w:val="24"/>
               </w:rPr>
-              <w:t>Environmental Details</w:t>
-            </w:r>
-            <w:r>
-              <w:rPr>
-                <w:sz w:val="24"/>
-              </w:rPr>
-              <w:t xml:space="preserve"> </w:t>
+              <w:t xml:space="preserve">Environmental Details </w:t>
             </w:r>
           </w:p>
         </w:tc>
@@ -2891,8 +2885,1766 @@
       </w:tr>
     </w:tbl>
     <w:p/>
+    <w:p/>
+    <w:p/>
+    <w:p/>
+    <w:p/>
+    <w:p>
+      <w:pPr>
+        <w:pStyle w:val="Heading1"/>
+        <w:rPr>
+          <w:rFonts w:ascii="Arial" w:hAnsi="Arial" w:cs="Arial"/>
+          <w:b/>
+          <w:color w:val="auto"/>
+          <w:sz w:val="36"/>
+        </w:rPr>
+      </w:pPr>
+      <w:r>
+        <w:rPr>
+          <w:rFonts w:ascii="Arial" w:hAnsi="Arial" w:cs="Arial"/>
+          <w:b/>
+          <w:color w:val="auto"/>
+          <w:sz w:val="36"/>
+        </w:rPr>
+        <w:lastRenderedPageBreak/>
+        <w:t>Functionality Tested</w:t>
+      </w:r>
+    </w:p>
+    <w:tbl>
+      <w:tblPr>
+        <w:tblStyle w:val="TableGrid"/>
+        <w:tblW w:w="0" w:type="auto"/>
+        <w:tblLook w:val="04A0" w:firstRow="1" w:lastRow="0" w:firstColumn="1" w:lastColumn="0" w:noHBand="0" w:noVBand="1"/>
+      </w:tblPr>
+      <w:tblGrid>
+        <w:gridCol w:w="846"/>
+        <w:gridCol w:w="2268"/>
+        <w:gridCol w:w="1134"/>
+        <w:gridCol w:w="1134"/>
+        <w:gridCol w:w="1058"/>
+        <w:gridCol w:w="1288"/>
+        <w:gridCol w:w="1288"/>
+      </w:tblGrid>
+      <w:tr>
+        <w:trPr>
+          <w:trHeight w:val="135"/>
+        </w:trPr>
+        <w:tc>
+          <w:tcPr>
+            <w:tcW w:w="846" w:type="dxa"/>
+          </w:tcPr>
+          <w:p>
+            <w:pPr>
+              <w:jc w:val="center"/>
+              <w:rPr>
+                <w:b/>
+              </w:rPr>
+            </w:pPr>
+            <w:r>
+              <w:rPr>
+                <w:b/>
+              </w:rPr>
+              <w:t>Sr. No.</w:t>
+            </w:r>
+          </w:p>
+        </w:tc>
+        <w:tc>
+          <w:tcPr>
+            <w:tcW w:w="2268" w:type="dxa"/>
+          </w:tcPr>
+          <w:p>
+            <w:pPr>
+              <w:jc w:val="center"/>
+              <w:rPr>
+                <w:b/>
+              </w:rPr>
+            </w:pPr>
+            <w:r>
+              <w:rPr>
+                <w:b/>
+              </w:rPr>
+              <w:t>Functionality</w:t>
+            </w:r>
+          </w:p>
+        </w:tc>
+        <w:tc>
+          <w:tcPr>
+            <w:tcW w:w="1134" w:type="dxa"/>
+          </w:tcPr>
+          <w:p>
+            <w:pPr>
+              <w:jc w:val="center"/>
+              <w:rPr>
+                <w:b/>
+              </w:rPr>
+            </w:pPr>
+            <w:r>
+              <w:rPr>
+                <w:b/>
+              </w:rPr>
+              <w:t>TC1</w:t>
+            </w:r>
+          </w:p>
+        </w:tc>
+        <w:tc>
+          <w:tcPr>
+            <w:tcW w:w="1134" w:type="dxa"/>
+          </w:tcPr>
+          <w:p>
+            <w:pPr>
+              <w:jc w:val="center"/>
+              <w:rPr>
+                <w:b/>
+              </w:rPr>
+            </w:pPr>
+            <w:r>
+              <w:rPr>
+                <w:b/>
+              </w:rPr>
+              <w:t>TC2</w:t>
+            </w:r>
+          </w:p>
+        </w:tc>
+        <w:tc>
+          <w:tcPr>
+            <w:tcW w:w="1058" w:type="dxa"/>
+          </w:tcPr>
+          <w:p>
+            <w:pPr>
+              <w:jc w:val="center"/>
+              <w:rPr>
+                <w:b/>
+              </w:rPr>
+            </w:pPr>
+            <w:r>
+              <w:rPr>
+                <w:b/>
+              </w:rPr>
+              <w:t>TC3</w:t>
+            </w:r>
+          </w:p>
+        </w:tc>
+        <w:tc>
+          <w:tcPr>
+            <w:tcW w:w="1288" w:type="dxa"/>
+          </w:tcPr>
+          <w:p>
+            <w:pPr>
+              <w:jc w:val="center"/>
+              <w:rPr>
+                <w:b/>
+              </w:rPr>
+            </w:pPr>
+            <w:r>
+              <w:rPr>
+                <w:b/>
+              </w:rPr>
+              <w:t>Regression</w:t>
+            </w:r>
+          </w:p>
+        </w:tc>
+        <w:tc>
+          <w:tcPr>
+            <w:tcW w:w="1288" w:type="dxa"/>
+          </w:tcPr>
+          <w:p>
+            <w:pPr>
+              <w:jc w:val="center"/>
+              <w:rPr>
+                <w:b/>
+              </w:rPr>
+            </w:pPr>
+            <w:r>
+              <w:rPr>
+                <w:b/>
+              </w:rPr>
+              <w:t>Remarks</w:t>
+            </w:r>
+          </w:p>
+        </w:tc>
+      </w:tr>
+      <w:tr>
+        <w:trPr>
+          <w:trHeight w:val="384"/>
+        </w:trPr>
+        <w:tc>
+          <w:tcPr>
+            <w:tcW w:w="846" w:type="dxa"/>
+          </w:tcPr>
+          <w:p>
+            <w:pPr>
+              <w:jc w:val="right"/>
+            </w:pPr>
+            <w:r>
+              <w:t>1</w:t>
+            </w:r>
+          </w:p>
+        </w:tc>
+        <w:tc>
+          <w:tcPr>
+            <w:tcW w:w="2268" w:type="dxa"/>
+          </w:tcPr>
+          <w:p>
+            <w:r>
+              <w:t>Login screen</w:t>
+            </w:r>
+          </w:p>
+        </w:tc>
+        <w:tc>
+          <w:tcPr>
+            <w:tcW w:w="1134" w:type="dxa"/>
+          </w:tcPr>
+          <w:p>
+            <w:pPr>
+              <w:jc w:val="right"/>
+            </w:pPr>
+            <w:r>
+              <w:t>Pass</w:t>
+            </w:r>
+          </w:p>
+        </w:tc>
+        <w:tc>
+          <w:tcPr>
+            <w:tcW w:w="1134" w:type="dxa"/>
+          </w:tcPr>
+          <w:p>
+            <w:pPr>
+              <w:jc w:val="right"/>
+            </w:pPr>
+            <w:r>
+              <w:t>Pass</w:t>
+            </w:r>
+          </w:p>
+        </w:tc>
+        <w:tc>
+          <w:tcPr>
+            <w:tcW w:w="1058" w:type="dxa"/>
+          </w:tcPr>
+          <w:p>
+            <w:pPr>
+              <w:jc w:val="right"/>
+            </w:pPr>
+            <w:r>
+              <w:t>Pass</w:t>
+            </w:r>
+          </w:p>
+        </w:tc>
+        <w:tc>
+          <w:tcPr>
+            <w:tcW w:w="1288" w:type="dxa"/>
+          </w:tcPr>
+          <w:p>
+            <w:pPr>
+              <w:jc w:val="right"/>
+            </w:pPr>
+            <w:r>
+              <w:t>Pass</w:t>
+            </w:r>
+          </w:p>
+        </w:tc>
+        <w:tc>
+          <w:tcPr>
+            <w:tcW w:w="1288" w:type="dxa"/>
+          </w:tcPr>
+          <w:p>
+            <w:pPr>
+              <w:jc w:val="right"/>
+            </w:pPr>
+          </w:p>
+        </w:tc>
+      </w:tr>
+      <w:tr>
+        <w:trPr>
+          <w:trHeight w:val="432"/>
+        </w:trPr>
+        <w:tc>
+          <w:tcPr>
+            <w:tcW w:w="846" w:type="dxa"/>
+          </w:tcPr>
+          <w:p>
+            <w:pPr>
+              <w:jc w:val="right"/>
+            </w:pPr>
+            <w:r>
+              <w:t>2</w:t>
+            </w:r>
+          </w:p>
+        </w:tc>
+        <w:tc>
+          <w:tcPr>
+            <w:tcW w:w="2268" w:type="dxa"/>
+          </w:tcPr>
+          <w:p>
+            <w:r>
+              <w:t>Write Prescriptions</w:t>
+            </w:r>
+          </w:p>
+        </w:tc>
+        <w:tc>
+          <w:tcPr>
+            <w:tcW w:w="1134" w:type="dxa"/>
+          </w:tcPr>
+          <w:p>
+            <w:pPr>
+              <w:jc w:val="right"/>
+              <w:rPr>
+                <w:color w:val="FF0000"/>
+              </w:rPr>
+            </w:pPr>
+            <w:r>
+              <w:rPr>
+                <w:color w:val="FF0000"/>
+              </w:rPr>
+              <w:t>Fail</w:t>
+            </w:r>
+          </w:p>
+        </w:tc>
+        <w:tc>
+          <w:tcPr>
+            <w:tcW w:w="1134" w:type="dxa"/>
+          </w:tcPr>
+          <w:p>
+            <w:pPr>
+              <w:jc w:val="right"/>
+            </w:pPr>
+            <w:r>
+              <w:rPr>
+                <w:color w:val="FF0000"/>
+              </w:rPr>
+              <w:t>Fail</w:t>
+            </w:r>
+          </w:p>
+        </w:tc>
+        <w:tc>
+          <w:tcPr>
+            <w:tcW w:w="1058" w:type="dxa"/>
+          </w:tcPr>
+          <w:p>
+            <w:pPr>
+              <w:jc w:val="right"/>
+            </w:pPr>
+            <w:r>
+              <w:t>Pass</w:t>
+            </w:r>
+          </w:p>
+        </w:tc>
+        <w:tc>
+          <w:tcPr>
+            <w:tcW w:w="1288" w:type="dxa"/>
+          </w:tcPr>
+          <w:p>
+            <w:pPr>
+              <w:jc w:val="right"/>
+            </w:pPr>
+            <w:r>
+              <w:t>Pass</w:t>
+            </w:r>
+          </w:p>
+        </w:tc>
+        <w:tc>
+          <w:tcPr>
+            <w:tcW w:w="1288" w:type="dxa"/>
+          </w:tcPr>
+          <w:p>
+            <w:pPr>
+              <w:jc w:val="right"/>
+            </w:pPr>
+          </w:p>
+        </w:tc>
+      </w:tr>
+      <w:tr>
+        <w:trPr>
+          <w:trHeight w:val="405"/>
+        </w:trPr>
+        <w:tc>
+          <w:tcPr>
+            <w:tcW w:w="846" w:type="dxa"/>
+          </w:tcPr>
+          <w:p>
+            <w:pPr>
+              <w:jc w:val="right"/>
+            </w:pPr>
+            <w:r>
+              <w:t>3</w:t>
+            </w:r>
+          </w:p>
+        </w:tc>
+        <w:tc>
+          <w:tcPr>
+            <w:tcW w:w="2268" w:type="dxa"/>
+          </w:tcPr>
+          <w:p>
+            <w:r>
+              <w:t>Staff View Prescription</w:t>
+            </w:r>
+          </w:p>
+        </w:tc>
+        <w:tc>
+          <w:tcPr>
+            <w:tcW w:w="1134" w:type="dxa"/>
+          </w:tcPr>
+          <w:p>
+            <w:pPr>
+              <w:jc w:val="right"/>
+              <w:rPr>
+                <w:color w:val="FF0000"/>
+              </w:rPr>
+            </w:pPr>
+            <w:r>
+              <w:rPr>
+                <w:color w:val="FF0000"/>
+              </w:rPr>
+              <w:t>Fail</w:t>
+            </w:r>
+          </w:p>
+        </w:tc>
+        <w:tc>
+          <w:tcPr>
+            <w:tcW w:w="1134" w:type="dxa"/>
+          </w:tcPr>
+          <w:p>
+            <w:pPr>
+              <w:jc w:val="right"/>
+            </w:pPr>
+            <w:r>
+              <w:t>Pass</w:t>
+            </w:r>
+          </w:p>
+        </w:tc>
+        <w:tc>
+          <w:tcPr>
+            <w:tcW w:w="1058" w:type="dxa"/>
+          </w:tcPr>
+          <w:p>
+            <w:pPr>
+              <w:jc w:val="right"/>
+            </w:pPr>
+            <w:r>
+              <w:t>Pass</w:t>
+            </w:r>
+          </w:p>
+        </w:tc>
+        <w:tc>
+          <w:tcPr>
+            <w:tcW w:w="1288" w:type="dxa"/>
+          </w:tcPr>
+          <w:p>
+            <w:pPr>
+              <w:jc w:val="right"/>
+            </w:pPr>
+            <w:r>
+              <w:t>Pass</w:t>
+            </w:r>
+          </w:p>
+        </w:tc>
+        <w:tc>
+          <w:tcPr>
+            <w:tcW w:w="1288" w:type="dxa"/>
+          </w:tcPr>
+          <w:p>
+            <w:pPr>
+              <w:jc w:val="right"/>
+            </w:pPr>
+          </w:p>
+        </w:tc>
+      </w:tr>
+      <w:tr>
+        <w:trPr>
+          <w:trHeight w:val="135"/>
+        </w:trPr>
+        <w:tc>
+          <w:tcPr>
+            <w:tcW w:w="846" w:type="dxa"/>
+          </w:tcPr>
+          <w:p>
+            <w:pPr>
+              <w:jc w:val="right"/>
+            </w:pPr>
+            <w:r>
+              <w:t>4</w:t>
+            </w:r>
+          </w:p>
+        </w:tc>
+        <w:tc>
+          <w:tcPr>
+            <w:tcW w:w="2268" w:type="dxa"/>
+          </w:tcPr>
+          <w:p>
+            <w:r>
+              <w:t>Pharmacist View Prescription</w:t>
+            </w:r>
+          </w:p>
+        </w:tc>
+        <w:tc>
+          <w:tcPr>
+            <w:tcW w:w="1134" w:type="dxa"/>
+          </w:tcPr>
+          <w:p>
+            <w:pPr>
+              <w:jc w:val="right"/>
+              <w:rPr>
+                <w:color w:val="FF0000"/>
+              </w:rPr>
+            </w:pPr>
+            <w:r>
+              <w:rPr>
+                <w:color w:val="FF0000"/>
+              </w:rPr>
+              <w:t>Fail</w:t>
+            </w:r>
+          </w:p>
+        </w:tc>
+        <w:tc>
+          <w:tcPr>
+            <w:tcW w:w="1134" w:type="dxa"/>
+          </w:tcPr>
+          <w:p>
+            <w:pPr>
+              <w:jc w:val="right"/>
+              <w:rPr>
+                <w:color w:val="FF0000"/>
+              </w:rPr>
+            </w:pPr>
+            <w:r>
+              <w:rPr>
+                <w:color w:val="FF0000"/>
+              </w:rPr>
+              <w:t>Fail</w:t>
+            </w:r>
+          </w:p>
+        </w:tc>
+        <w:tc>
+          <w:tcPr>
+            <w:tcW w:w="1058" w:type="dxa"/>
+          </w:tcPr>
+          <w:p>
+            <w:pPr>
+              <w:jc w:val="right"/>
+            </w:pPr>
+            <w:r>
+              <w:t>Pass</w:t>
+            </w:r>
+          </w:p>
+        </w:tc>
+        <w:tc>
+          <w:tcPr>
+            <w:tcW w:w="1288" w:type="dxa"/>
+          </w:tcPr>
+          <w:p>
+            <w:pPr>
+              <w:jc w:val="right"/>
+            </w:pPr>
+            <w:r>
+              <w:t>Pass</w:t>
+            </w:r>
+          </w:p>
+        </w:tc>
+        <w:tc>
+          <w:tcPr>
+            <w:tcW w:w="1288" w:type="dxa"/>
+          </w:tcPr>
+          <w:p>
+            <w:pPr>
+              <w:jc w:val="right"/>
+            </w:pPr>
+          </w:p>
+        </w:tc>
+      </w:tr>
+      <w:tr>
+        <w:trPr>
+          <w:trHeight w:val="135"/>
+        </w:trPr>
+        <w:tc>
+          <w:tcPr>
+            <w:tcW w:w="846" w:type="dxa"/>
+          </w:tcPr>
+          <w:p>
+            <w:pPr>
+              <w:jc w:val="right"/>
+            </w:pPr>
+            <w:r>
+              <w:t>5</w:t>
+            </w:r>
+          </w:p>
+        </w:tc>
+        <w:tc>
+          <w:tcPr>
+            <w:tcW w:w="2268" w:type="dxa"/>
+          </w:tcPr>
+          <w:p>
+            <w:r>
+              <w:t>Pharmacist Indoor medication</w:t>
+            </w:r>
+          </w:p>
+        </w:tc>
+        <w:tc>
+          <w:tcPr>
+            <w:tcW w:w="1134" w:type="dxa"/>
+          </w:tcPr>
+          <w:p>
+            <w:pPr>
+              <w:jc w:val="right"/>
+              <w:rPr>
+                <w:color w:val="FF0000"/>
+              </w:rPr>
+            </w:pPr>
+            <w:r>
+              <w:rPr>
+                <w:color w:val="FF0000"/>
+              </w:rPr>
+              <w:t>Fail</w:t>
+            </w:r>
+          </w:p>
+        </w:tc>
+        <w:tc>
+          <w:tcPr>
+            <w:tcW w:w="1134" w:type="dxa"/>
+          </w:tcPr>
+          <w:p>
+            <w:pPr>
+              <w:jc w:val="right"/>
+              <w:rPr>
+                <w:color w:val="FF0000"/>
+              </w:rPr>
+            </w:pPr>
+            <w:r>
+              <w:rPr>
+                <w:color w:val="FF0000"/>
+              </w:rPr>
+              <w:t>Fail</w:t>
+            </w:r>
+          </w:p>
+        </w:tc>
+        <w:tc>
+          <w:tcPr>
+            <w:tcW w:w="1058" w:type="dxa"/>
+          </w:tcPr>
+          <w:p>
+            <w:pPr>
+              <w:jc w:val="right"/>
+            </w:pPr>
+            <w:r>
+              <w:t>Pass</w:t>
+            </w:r>
+          </w:p>
+        </w:tc>
+        <w:tc>
+          <w:tcPr>
+            <w:tcW w:w="1288" w:type="dxa"/>
+          </w:tcPr>
+          <w:p>
+            <w:pPr>
+              <w:jc w:val="right"/>
+            </w:pPr>
+            <w:r>
+              <w:t>Pass</w:t>
+            </w:r>
+          </w:p>
+        </w:tc>
+        <w:tc>
+          <w:tcPr>
+            <w:tcW w:w="1288" w:type="dxa"/>
+          </w:tcPr>
+          <w:p>
+            <w:pPr>
+              <w:jc w:val="right"/>
+            </w:pPr>
+          </w:p>
+        </w:tc>
+      </w:tr>
+      <w:tr>
+        <w:trPr>
+          <w:trHeight w:val="135"/>
+        </w:trPr>
+        <w:tc>
+          <w:tcPr>
+            <w:tcW w:w="846" w:type="dxa"/>
+          </w:tcPr>
+          <w:p>
+            <w:pPr>
+              <w:jc w:val="right"/>
+            </w:pPr>
+            <w:r>
+              <w:t>6</w:t>
+            </w:r>
+          </w:p>
+        </w:tc>
+        <w:tc>
+          <w:tcPr>
+            <w:tcW w:w="2268" w:type="dxa"/>
+          </w:tcPr>
+          <w:p>
+            <w:r>
+              <w:t>Pharmacist Produce preparation List</w:t>
+            </w:r>
+          </w:p>
+        </w:tc>
+        <w:tc>
+          <w:tcPr>
+            <w:tcW w:w="1134" w:type="dxa"/>
+          </w:tcPr>
+          <w:p>
+            <w:pPr>
+              <w:jc w:val="right"/>
+              <w:rPr>
+                <w:color w:val="FF0000"/>
+              </w:rPr>
+            </w:pPr>
+            <w:r>
+              <w:rPr>
+                <w:color w:val="FF0000"/>
+              </w:rPr>
+              <w:t>Fail</w:t>
+            </w:r>
+          </w:p>
+        </w:tc>
+        <w:tc>
+          <w:tcPr>
+            <w:tcW w:w="1134" w:type="dxa"/>
+          </w:tcPr>
+          <w:p>
+            <w:pPr>
+              <w:jc w:val="right"/>
+            </w:pPr>
+            <w:r>
+              <w:t>Pass</w:t>
+            </w:r>
+          </w:p>
+        </w:tc>
+        <w:tc>
+          <w:tcPr>
+            <w:tcW w:w="1058" w:type="dxa"/>
+          </w:tcPr>
+          <w:p>
+            <w:pPr>
+              <w:jc w:val="right"/>
+            </w:pPr>
+            <w:r>
+              <w:t>Pass</w:t>
+            </w:r>
+          </w:p>
+        </w:tc>
+        <w:tc>
+          <w:tcPr>
+            <w:tcW w:w="1288" w:type="dxa"/>
+          </w:tcPr>
+          <w:p>
+            <w:pPr>
+              <w:jc w:val="right"/>
+            </w:pPr>
+            <w:r>
+              <w:t>Pass</w:t>
+            </w:r>
+          </w:p>
+        </w:tc>
+        <w:tc>
+          <w:tcPr>
+            <w:tcW w:w="1288" w:type="dxa"/>
+          </w:tcPr>
+          <w:p>
+            <w:pPr>
+              <w:jc w:val="right"/>
+            </w:pPr>
+          </w:p>
+        </w:tc>
+      </w:tr>
+      <w:tr>
+        <w:trPr>
+          <w:trHeight w:val="135"/>
+        </w:trPr>
+        <w:tc>
+          <w:tcPr>
+            <w:tcW w:w="846" w:type="dxa"/>
+          </w:tcPr>
+          <w:p>
+            <w:pPr>
+              <w:jc w:val="right"/>
+            </w:pPr>
+            <w:r>
+              <w:t>7</w:t>
+            </w:r>
+          </w:p>
+        </w:tc>
+        <w:tc>
+          <w:tcPr>
+            <w:tcW w:w="2268" w:type="dxa"/>
+          </w:tcPr>
+          <w:p>
+            <w:r>
+              <w:t>Pharmacist View Distribution Schedule</w:t>
+            </w:r>
+          </w:p>
+        </w:tc>
+        <w:tc>
+          <w:tcPr>
+            <w:tcW w:w="1134" w:type="dxa"/>
+          </w:tcPr>
+          <w:p>
+            <w:pPr>
+              <w:jc w:val="right"/>
+            </w:pPr>
+            <w:r>
+              <w:t>Pass</w:t>
+            </w:r>
+          </w:p>
+        </w:tc>
+        <w:tc>
+          <w:tcPr>
+            <w:tcW w:w="1134" w:type="dxa"/>
+          </w:tcPr>
+          <w:p>
+            <w:pPr>
+              <w:jc w:val="right"/>
+            </w:pPr>
+            <w:r>
+              <w:t>Pass</w:t>
+            </w:r>
+          </w:p>
+        </w:tc>
+        <w:tc>
+          <w:tcPr>
+            <w:tcW w:w="1058" w:type="dxa"/>
+          </w:tcPr>
+          <w:p>
+            <w:pPr>
+              <w:jc w:val="right"/>
+            </w:pPr>
+            <w:r>
+              <w:t>Pass</w:t>
+            </w:r>
+          </w:p>
+        </w:tc>
+        <w:tc>
+          <w:tcPr>
+            <w:tcW w:w="1288" w:type="dxa"/>
+          </w:tcPr>
+          <w:p>
+            <w:pPr>
+              <w:jc w:val="right"/>
+            </w:pPr>
+            <w:r>
+              <w:t>Pass</w:t>
+            </w:r>
+          </w:p>
+        </w:tc>
+        <w:tc>
+          <w:tcPr>
+            <w:tcW w:w="1288" w:type="dxa"/>
+          </w:tcPr>
+          <w:p>
+            <w:pPr>
+              <w:jc w:val="right"/>
+            </w:pPr>
+          </w:p>
+        </w:tc>
+      </w:tr>
+      <w:tr>
+        <w:trPr>
+          <w:trHeight w:val="135"/>
+        </w:trPr>
+        <w:tc>
+          <w:tcPr>
+            <w:tcW w:w="846" w:type="dxa"/>
+          </w:tcPr>
+          <w:p>
+            <w:pPr>
+              <w:jc w:val="right"/>
+            </w:pPr>
+            <w:r>
+              <w:t>8</w:t>
+            </w:r>
+          </w:p>
+        </w:tc>
+        <w:tc>
+          <w:tcPr>
+            <w:tcW w:w="2268" w:type="dxa"/>
+          </w:tcPr>
+          <w:p>
+            <w:r>
+              <w:t>Pharmacist Nursing Station List</w:t>
+            </w:r>
+          </w:p>
+        </w:tc>
+        <w:tc>
+          <w:tcPr>
+            <w:tcW w:w="1134" w:type="dxa"/>
+          </w:tcPr>
+          <w:p>
+            <w:pPr>
+              <w:jc w:val="right"/>
+              <w:rPr>
+                <w:color w:val="FF0000"/>
+              </w:rPr>
+            </w:pPr>
+            <w:r>
+              <w:rPr>
+                <w:color w:val="FF0000"/>
+              </w:rPr>
+              <w:t>Fail</w:t>
+            </w:r>
+          </w:p>
+        </w:tc>
+        <w:tc>
+          <w:tcPr>
+            <w:tcW w:w="1134" w:type="dxa"/>
+          </w:tcPr>
+          <w:p>
+            <w:pPr>
+              <w:jc w:val="right"/>
+              <w:rPr>
+                <w:color w:val="FF0000"/>
+              </w:rPr>
+            </w:pPr>
+            <w:r>
+              <w:rPr>
+                <w:color w:val="FF0000"/>
+              </w:rPr>
+              <w:t>Fail</w:t>
+            </w:r>
+          </w:p>
+        </w:tc>
+        <w:tc>
+          <w:tcPr>
+            <w:tcW w:w="1058" w:type="dxa"/>
+          </w:tcPr>
+          <w:p>
+            <w:pPr>
+              <w:jc w:val="right"/>
+            </w:pPr>
+            <w:r>
+              <w:t>Pass</w:t>
+            </w:r>
+          </w:p>
+        </w:tc>
+        <w:tc>
+          <w:tcPr>
+            <w:tcW w:w="1288" w:type="dxa"/>
+          </w:tcPr>
+          <w:p>
+            <w:pPr>
+              <w:jc w:val="right"/>
+            </w:pPr>
+            <w:r>
+              <w:t>Pass</w:t>
+            </w:r>
+          </w:p>
+        </w:tc>
+        <w:tc>
+          <w:tcPr>
+            <w:tcW w:w="1288" w:type="dxa"/>
+          </w:tcPr>
+          <w:p>
+            <w:pPr>
+              <w:jc w:val="right"/>
+            </w:pPr>
+          </w:p>
+        </w:tc>
+      </w:tr>
+      <w:tr>
+        <w:trPr>
+          <w:trHeight w:val="135"/>
+        </w:trPr>
+        <w:tc>
+          <w:tcPr>
+            <w:tcW w:w="846" w:type="dxa"/>
+          </w:tcPr>
+          <w:p>
+            <w:pPr>
+              <w:jc w:val="right"/>
+            </w:pPr>
+            <w:r>
+              <w:t>9</w:t>
+            </w:r>
+          </w:p>
+        </w:tc>
+        <w:tc>
+          <w:tcPr>
+            <w:tcW w:w="2268" w:type="dxa"/>
+          </w:tcPr>
+          <w:p>
+            <w:r>
+              <w:t>Nurse View Prescription</w:t>
+            </w:r>
+            <w:bookmarkStart w:id="4" w:name="_GoBack"/>
+            <w:bookmarkEnd w:id="4"/>
+          </w:p>
+        </w:tc>
+        <w:tc>
+          <w:tcPr>
+            <w:tcW w:w="1134" w:type="dxa"/>
+          </w:tcPr>
+          <w:p>
+            <w:pPr>
+              <w:jc w:val="right"/>
+            </w:pPr>
+            <w:r>
+              <w:t>Pass</w:t>
+            </w:r>
+          </w:p>
+        </w:tc>
+        <w:tc>
+          <w:tcPr>
+            <w:tcW w:w="1134" w:type="dxa"/>
+          </w:tcPr>
+          <w:p>
+            <w:pPr>
+              <w:jc w:val="right"/>
+            </w:pPr>
+            <w:r>
+              <w:t>Pass</w:t>
+            </w:r>
+          </w:p>
+        </w:tc>
+        <w:tc>
+          <w:tcPr>
+            <w:tcW w:w="1058" w:type="dxa"/>
+          </w:tcPr>
+          <w:p>
+            <w:pPr>
+              <w:jc w:val="right"/>
+            </w:pPr>
+            <w:r>
+              <w:t>Pass</w:t>
+            </w:r>
+          </w:p>
+        </w:tc>
+        <w:tc>
+          <w:tcPr>
+            <w:tcW w:w="1288" w:type="dxa"/>
+          </w:tcPr>
+          <w:p>
+            <w:pPr>
+              <w:jc w:val="right"/>
+            </w:pPr>
+            <w:r>
+              <w:t>Pass</w:t>
+            </w:r>
+          </w:p>
+        </w:tc>
+        <w:tc>
+          <w:tcPr>
+            <w:tcW w:w="1288" w:type="dxa"/>
+          </w:tcPr>
+          <w:p>
+            <w:pPr>
+              <w:jc w:val="right"/>
+            </w:pPr>
+          </w:p>
+        </w:tc>
+      </w:tr>
+      <w:tr>
+        <w:trPr>
+          <w:trHeight w:val="135"/>
+        </w:trPr>
+        <w:tc>
+          <w:tcPr>
+            <w:tcW w:w="846" w:type="dxa"/>
+          </w:tcPr>
+          <w:p>
+            <w:pPr>
+              <w:jc w:val="right"/>
+            </w:pPr>
+            <w:r>
+              <w:t>10</w:t>
+            </w:r>
+          </w:p>
+        </w:tc>
+        <w:tc>
+          <w:tcPr>
+            <w:tcW w:w="2268" w:type="dxa"/>
+          </w:tcPr>
+          <w:p>
+            <w:r>
+              <w:t>Nurse View Distribution Schedule</w:t>
+            </w:r>
+          </w:p>
+        </w:tc>
+        <w:tc>
+          <w:tcPr>
+            <w:tcW w:w="1134" w:type="dxa"/>
+          </w:tcPr>
+          <w:p>
+            <w:pPr>
+              <w:jc w:val="right"/>
+              <w:rPr>
+                <w:color w:val="FF0000"/>
+              </w:rPr>
+            </w:pPr>
+            <w:r>
+              <w:rPr>
+                <w:color w:val="FF0000"/>
+              </w:rPr>
+              <w:t>Fail</w:t>
+            </w:r>
+          </w:p>
+        </w:tc>
+        <w:tc>
+          <w:tcPr>
+            <w:tcW w:w="1134" w:type="dxa"/>
+          </w:tcPr>
+          <w:p>
+            <w:pPr>
+              <w:jc w:val="right"/>
+            </w:pPr>
+            <w:r>
+              <w:t>Pass</w:t>
+            </w:r>
+          </w:p>
+        </w:tc>
+        <w:tc>
+          <w:tcPr>
+            <w:tcW w:w="1058" w:type="dxa"/>
+          </w:tcPr>
+          <w:p>
+            <w:pPr>
+              <w:jc w:val="right"/>
+            </w:pPr>
+            <w:r>
+              <w:t>Pass</w:t>
+            </w:r>
+          </w:p>
+        </w:tc>
+        <w:tc>
+          <w:tcPr>
+            <w:tcW w:w="1288" w:type="dxa"/>
+          </w:tcPr>
+          <w:p>
+            <w:pPr>
+              <w:jc w:val="right"/>
+            </w:pPr>
+            <w:r>
+              <w:t>Pass</w:t>
+            </w:r>
+          </w:p>
+        </w:tc>
+        <w:tc>
+          <w:tcPr>
+            <w:tcW w:w="1288" w:type="dxa"/>
+          </w:tcPr>
+          <w:p>
+            <w:pPr>
+              <w:jc w:val="right"/>
+            </w:pPr>
+          </w:p>
+        </w:tc>
+      </w:tr>
+      <w:tr>
+        <w:trPr>
+          <w:trHeight w:val="568"/>
+        </w:trPr>
+        <w:tc>
+          <w:tcPr>
+            <w:tcW w:w="846" w:type="dxa"/>
+          </w:tcPr>
+          <w:p>
+            <w:pPr>
+              <w:jc w:val="right"/>
+            </w:pPr>
+            <w:r>
+              <w:t>11</w:t>
+            </w:r>
+          </w:p>
+        </w:tc>
+        <w:tc>
+          <w:tcPr>
+            <w:tcW w:w="2268" w:type="dxa"/>
+          </w:tcPr>
+          <w:p>
+            <w:r>
+              <w:t>Nurse Station list</w:t>
+            </w:r>
+          </w:p>
+        </w:tc>
+        <w:tc>
+          <w:tcPr>
+            <w:tcW w:w="1134" w:type="dxa"/>
+          </w:tcPr>
+          <w:p>
+            <w:pPr>
+              <w:jc w:val="right"/>
+              <w:rPr>
+                <w:color w:val="FF0000"/>
+              </w:rPr>
+            </w:pPr>
+            <w:r>
+              <w:rPr>
+                <w:color w:val="FF0000"/>
+              </w:rPr>
+              <w:t>Fail</w:t>
+            </w:r>
+          </w:p>
+        </w:tc>
+        <w:tc>
+          <w:tcPr>
+            <w:tcW w:w="1134" w:type="dxa"/>
+          </w:tcPr>
+          <w:p>
+            <w:pPr>
+              <w:jc w:val="right"/>
+              <w:rPr>
+                <w:color w:val="FF0000"/>
+              </w:rPr>
+            </w:pPr>
+            <w:r>
+              <w:rPr>
+                <w:color w:val="FF0000"/>
+              </w:rPr>
+              <w:t>Fail</w:t>
+            </w:r>
+          </w:p>
+        </w:tc>
+        <w:tc>
+          <w:tcPr>
+            <w:tcW w:w="1058" w:type="dxa"/>
+          </w:tcPr>
+          <w:p>
+            <w:pPr>
+              <w:jc w:val="right"/>
+            </w:pPr>
+            <w:r>
+              <w:t>Pass</w:t>
+            </w:r>
+          </w:p>
+        </w:tc>
+        <w:tc>
+          <w:tcPr>
+            <w:tcW w:w="1288" w:type="dxa"/>
+          </w:tcPr>
+          <w:p>
+            <w:pPr>
+              <w:jc w:val="right"/>
+            </w:pPr>
+            <w:r>
+              <w:t>Pass</w:t>
+            </w:r>
+          </w:p>
+        </w:tc>
+        <w:tc>
+          <w:tcPr>
+            <w:tcW w:w="1288" w:type="dxa"/>
+          </w:tcPr>
+          <w:p>
+            <w:pPr>
+              <w:jc w:val="right"/>
+            </w:pPr>
+          </w:p>
+        </w:tc>
+      </w:tr>
+    </w:tbl>
+    <w:p/>
+    <w:p>
+      <w:pPr>
+        <w:pStyle w:val="Heading1"/>
+        <w:rPr>
+          <w:rFonts w:ascii="Arial" w:hAnsi="Arial" w:cs="Arial"/>
+          <w:b/>
+          <w:color w:val="auto"/>
+          <w:sz w:val="36"/>
+        </w:rPr>
+      </w:pPr>
+      <w:r>
+        <w:rPr>
+          <w:rFonts w:ascii="Arial" w:hAnsi="Arial" w:cs="Arial"/>
+          <w:b/>
+          <w:color w:val="auto"/>
+          <w:sz w:val="36"/>
+        </w:rPr>
+        <w:t xml:space="preserve">Functionality </w:t>
+      </w:r>
+      <w:r>
+        <w:rPr>
+          <w:rFonts w:ascii="Arial" w:hAnsi="Arial" w:cs="Arial"/>
+          <w:b/>
+          <w:color w:val="auto"/>
+          <w:sz w:val="36"/>
+        </w:rPr>
+        <w:t xml:space="preserve">Not To Be </w:t>
+      </w:r>
+      <w:r>
+        <w:rPr>
+          <w:rFonts w:ascii="Arial" w:hAnsi="Arial" w:cs="Arial"/>
+          <w:b/>
+          <w:color w:val="auto"/>
+          <w:sz w:val="36"/>
+        </w:rPr>
+        <w:t>Tested</w:t>
+      </w:r>
+    </w:p>
+    <w:tbl>
+      <w:tblPr>
+        <w:tblStyle w:val="TableGrid"/>
+        <w:tblW w:w="0" w:type="auto"/>
+        <w:tblLook w:val="04A0" w:firstRow="1" w:lastRow="0" w:firstColumn="1" w:lastColumn="0" w:noHBand="0" w:noVBand="1"/>
+      </w:tblPr>
+      <w:tblGrid>
+        <w:gridCol w:w="1129"/>
+        <w:gridCol w:w="4881"/>
+        <w:gridCol w:w="3006"/>
+      </w:tblGrid>
+      <w:tr>
+        <w:tc>
+          <w:tcPr>
+            <w:tcW w:w="1129" w:type="dxa"/>
+          </w:tcPr>
+          <w:p>
+            <w:pPr>
+              <w:rPr>
+                <w:b/>
+              </w:rPr>
+            </w:pPr>
+            <w:r>
+              <w:rPr>
+                <w:b/>
+              </w:rPr>
+              <w:t>Sr. No.</w:t>
+            </w:r>
+          </w:p>
+        </w:tc>
+        <w:tc>
+          <w:tcPr>
+            <w:tcW w:w="4881" w:type="dxa"/>
+          </w:tcPr>
+          <w:p>
+            <w:pPr>
+              <w:rPr>
+                <w:b/>
+              </w:rPr>
+            </w:pPr>
+            <w:r>
+              <w:rPr>
+                <w:b/>
+              </w:rPr>
+              <w:t>Functionality</w:t>
+            </w:r>
+          </w:p>
+        </w:tc>
+        <w:tc>
+          <w:tcPr>
+            <w:tcW w:w="3006" w:type="dxa"/>
+          </w:tcPr>
+          <w:p>
+            <w:pPr>
+              <w:rPr>
+                <w:b/>
+              </w:rPr>
+            </w:pPr>
+            <w:r>
+              <w:rPr>
+                <w:b/>
+              </w:rPr>
+              <w:t>Remark</w:t>
+            </w:r>
+          </w:p>
+        </w:tc>
+      </w:tr>
+      <w:tr>
+        <w:trPr>
+          <w:trHeight w:val="566"/>
+        </w:trPr>
+        <w:tc>
+          <w:tcPr>
+            <w:tcW w:w="1129" w:type="dxa"/>
+          </w:tcPr>
+          <w:p>
+            <w:r>
+              <w:t>1</w:t>
+            </w:r>
+          </w:p>
+        </w:tc>
+        <w:tc>
+          <w:tcPr>
+            <w:tcW w:w="4881" w:type="dxa"/>
+          </w:tcPr>
+          <w:p>
+            <w:r>
+              <w:t>NA</w:t>
+            </w:r>
+          </w:p>
+        </w:tc>
+        <w:tc>
+          <w:tcPr>
+            <w:tcW w:w="3006" w:type="dxa"/>
+          </w:tcPr>
+          <w:p/>
+        </w:tc>
+      </w:tr>
+    </w:tbl>
+    <w:p/>
+    <w:p>
+      <w:pPr>
+        <w:pStyle w:val="Heading1"/>
+        <w:rPr>
+          <w:rFonts w:ascii="Arial" w:hAnsi="Arial" w:cs="Arial"/>
+          <w:b/>
+          <w:color w:val="auto"/>
+          <w:sz w:val="36"/>
+        </w:rPr>
+      </w:pPr>
+      <w:r>
+        <w:rPr>
+          <w:rFonts w:ascii="Arial" w:hAnsi="Arial" w:cs="Arial"/>
+          <w:b/>
+          <w:color w:val="auto"/>
+          <w:sz w:val="36"/>
+        </w:rPr>
+        <w:t>Known Issues List</w:t>
+      </w:r>
+    </w:p>
+    <w:tbl>
+      <w:tblPr>
+        <w:tblStyle w:val="TableGrid"/>
+        <w:tblW w:w="0" w:type="auto"/>
+        <w:tblLook w:val="04A0" w:firstRow="1" w:lastRow="0" w:firstColumn="1" w:lastColumn="0" w:noHBand="0" w:noVBand="1"/>
+      </w:tblPr>
+      <w:tblGrid>
+        <w:gridCol w:w="704"/>
+        <w:gridCol w:w="1134"/>
+        <w:gridCol w:w="1418"/>
+        <w:gridCol w:w="2693"/>
+        <w:gridCol w:w="3067"/>
+      </w:tblGrid>
+      <w:tr>
+        <w:trPr>
+          <w:trHeight w:val="69"/>
+        </w:trPr>
+        <w:tc>
+          <w:tcPr>
+            <w:tcW w:w="704" w:type="dxa"/>
+          </w:tcPr>
+          <w:p>
+            <w:pPr>
+              <w:rPr>
+                <w:b/>
+              </w:rPr>
+            </w:pPr>
+            <w:r>
+              <w:rPr>
+                <w:b/>
+              </w:rPr>
+              <w:t>Issue No.</w:t>
+            </w:r>
+          </w:p>
+        </w:tc>
+        <w:tc>
+          <w:tcPr>
+            <w:tcW w:w="1134" w:type="dxa"/>
+          </w:tcPr>
+          <w:p>
+            <w:pPr>
+              <w:rPr>
+                <w:b/>
+              </w:rPr>
+            </w:pPr>
+            <w:r>
+              <w:rPr>
+                <w:b/>
+              </w:rPr>
+              <w:t>Severity</w:t>
+            </w:r>
+          </w:p>
+        </w:tc>
+        <w:tc>
+          <w:tcPr>
+            <w:tcW w:w="1418" w:type="dxa"/>
+          </w:tcPr>
+          <w:p>
+            <w:pPr>
+              <w:rPr>
+                <w:b/>
+              </w:rPr>
+            </w:pPr>
+            <w:r>
+              <w:rPr>
+                <w:b/>
+              </w:rPr>
+              <w:t>Category</w:t>
+            </w:r>
+          </w:p>
+        </w:tc>
+        <w:tc>
+          <w:tcPr>
+            <w:tcW w:w="2693" w:type="dxa"/>
+          </w:tcPr>
+          <w:p>
+            <w:pPr>
+              <w:rPr>
+                <w:b/>
+              </w:rPr>
+            </w:pPr>
+            <w:r>
+              <w:rPr>
+                <w:b/>
+              </w:rPr>
+              <w:t>Summary</w:t>
+            </w:r>
+          </w:p>
+        </w:tc>
+        <w:tc>
+          <w:tcPr>
+            <w:tcW w:w="3067" w:type="dxa"/>
+          </w:tcPr>
+          <w:p>
+            <w:pPr>
+              <w:rPr>
+                <w:b/>
+              </w:rPr>
+            </w:pPr>
+            <w:r>
+              <w:rPr>
+                <w:b/>
+              </w:rPr>
+              <w:t>Remarks</w:t>
+            </w:r>
+          </w:p>
+        </w:tc>
+      </w:tr>
+      <w:tr>
+        <w:trPr>
+          <w:trHeight w:val="67"/>
+        </w:trPr>
+        <w:tc>
+          <w:tcPr>
+            <w:tcW w:w="704" w:type="dxa"/>
+          </w:tcPr>
+          <w:p>
+            <w:r>
+              <w:t>1</w:t>
+            </w:r>
+          </w:p>
+        </w:tc>
+        <w:tc>
+          <w:tcPr>
+            <w:tcW w:w="1134" w:type="dxa"/>
+          </w:tcPr>
+          <w:p>
+            <w:r>
+              <w:t>Minor</w:t>
+            </w:r>
+          </w:p>
+        </w:tc>
+        <w:tc>
+          <w:tcPr>
+            <w:tcW w:w="1418" w:type="dxa"/>
+          </w:tcPr>
+          <w:p>
+            <w:r>
+              <w:t>Functional Defect</w:t>
+            </w:r>
+          </w:p>
+        </w:tc>
+        <w:tc>
+          <w:tcPr>
+            <w:tcW w:w="2693" w:type="dxa"/>
+          </w:tcPr>
+          <w:p>
+            <w:r>
+              <w:t>The prescription date inserts not just the date but also time</w:t>
+            </w:r>
+          </w:p>
+        </w:tc>
+        <w:tc>
+          <w:tcPr>
+            <w:tcW w:w="3067" w:type="dxa"/>
+          </w:tcPr>
+          <w:p>
+            <w:r>
+              <w:t>Not having enough time to focus this issue is the reason why it is not currently fixed</w:t>
+            </w:r>
+          </w:p>
+        </w:tc>
+      </w:tr>
+      <w:tr>
+        <w:trPr>
+          <w:trHeight w:val="67"/>
+        </w:trPr>
+        <w:tc>
+          <w:tcPr>
+            <w:tcW w:w="704" w:type="dxa"/>
+          </w:tcPr>
+          <w:p>
+            <w:r>
+              <w:t>2</w:t>
+            </w:r>
+          </w:p>
+        </w:tc>
+        <w:tc>
+          <w:tcPr>
+            <w:tcW w:w="1134" w:type="dxa"/>
+          </w:tcPr>
+          <w:p>
+            <w:r>
+              <w:t>Minor</w:t>
+            </w:r>
+          </w:p>
+        </w:tc>
+        <w:tc>
+          <w:tcPr>
+            <w:tcW w:w="1418" w:type="dxa"/>
+          </w:tcPr>
+          <w:p>
+            <w:r>
+              <w:t>Functional Defect</w:t>
+            </w:r>
+          </w:p>
+        </w:tc>
+        <w:tc>
+          <w:tcPr>
+            <w:tcW w:w="2693" w:type="dxa"/>
+          </w:tcPr>
+          <w:p>
+            <w:r>
+              <w:t>The navbar buttons aren’t staying dark after clicking.</w:t>
+            </w:r>
+          </w:p>
+        </w:tc>
+        <w:tc>
+          <w:tcPr>
+            <w:tcW w:w="3067" w:type="dxa"/>
+          </w:tcPr>
+          <w:p>
+            <w:r>
+              <w:t>The solution seems to require more work then what is available at the current time and is not a priority.</w:t>
+            </w:r>
+          </w:p>
+        </w:tc>
+      </w:tr>
+      <w:tr>
+        <w:trPr>
+          <w:trHeight w:val="67"/>
+        </w:trPr>
+        <w:tc>
+          <w:tcPr>
+            <w:tcW w:w="704" w:type="dxa"/>
+          </w:tcPr>
+          <w:p/>
+        </w:tc>
+        <w:tc>
+          <w:tcPr>
+            <w:tcW w:w="1134" w:type="dxa"/>
+          </w:tcPr>
+          <w:p/>
+        </w:tc>
+        <w:tc>
+          <w:tcPr>
+            <w:tcW w:w="1418" w:type="dxa"/>
+          </w:tcPr>
+          <w:p/>
+        </w:tc>
+        <w:tc>
+          <w:tcPr>
+            <w:tcW w:w="2693" w:type="dxa"/>
+          </w:tcPr>
+          <w:p/>
+        </w:tc>
+        <w:tc>
+          <w:tcPr>
+            <w:tcW w:w="3067" w:type="dxa"/>
+          </w:tcPr>
+          <w:p/>
+        </w:tc>
+      </w:tr>
+    </w:tbl>
+    <w:p/>
+    <w:p/>
+    <w:p/>
+    <w:p>
+      <w:pPr>
+        <w:pStyle w:val="Heading1"/>
+        <w:rPr>
+          <w:rFonts w:ascii="Arial" w:hAnsi="Arial" w:cs="Arial"/>
+          <w:b/>
+          <w:color w:val="auto"/>
+          <w:sz w:val="36"/>
+        </w:rPr>
+      </w:pPr>
+      <w:r>
+        <w:rPr>
+          <w:rFonts w:ascii="Arial" w:hAnsi="Arial" w:cs="Arial"/>
+          <w:b/>
+          <w:color w:val="auto"/>
+          <w:sz w:val="36"/>
+        </w:rPr>
+        <w:lastRenderedPageBreak/>
+        <w:t>Sign Off Section</w:t>
+      </w:r>
+    </w:p>
+    <w:p/>
+    <w:p>
+      <w:pPr>
+        <w:rPr>
+          <w:sz w:val="36"/>
+        </w:rPr>
+      </w:pPr>
+      <w:r>
+        <w:rPr>
+          <w:b/>
+          <w:sz w:val="36"/>
+        </w:rPr>
+        <w:t xml:space="preserve">Date: </w:t>
+      </w:r>
+      <w:r>
+        <w:rPr>
+          <w:sz w:val="36"/>
+        </w:rPr>
+        <w:t>25/11/18</w:t>
+      </w:r>
+    </w:p>
+    <w:p>
+      <w:pPr>
+        <w:spacing w:after="0"/>
+        <w:rPr>
+          <w:sz w:val="32"/>
+        </w:rPr>
+      </w:pPr>
+      <w:r>
+        <w:rPr>
+          <w:b/>
+          <w:sz w:val="32"/>
+        </w:rPr>
+        <w:t>Project Name:</w:t>
+      </w:r>
+      <w:r>
+        <w:rPr>
+          <w:sz w:val="32"/>
+        </w:rPr>
+        <w:t xml:space="preserve"> </w:t>
+      </w:r>
+      <w:r>
+        <w:rPr>
+          <w:sz w:val="32"/>
+        </w:rPr>
+        <w:t>PharmaCare Application Testing</w:t>
+      </w:r>
+      <w:r>
+        <w:rPr>
+          <w:sz w:val="32"/>
+        </w:rPr>
+        <w:t xml:space="preserve"> </w:t>
+      </w:r>
+    </w:p>
+    <w:p>
+      <w:pPr>
+        <w:spacing w:after="0"/>
+        <w:rPr>
+          <w:sz w:val="32"/>
+        </w:rPr>
+      </w:pPr>
+      <w:r>
+        <w:rPr>
+          <w:b/>
+          <w:sz w:val="32"/>
+        </w:rPr>
+        <w:t xml:space="preserve">Signature: </w:t>
+      </w:r>
+      <w:r>
+        <w:rPr>
+          <w:sz w:val="32"/>
+        </w:rPr>
+        <w:t>Jakob, Rani</w:t>
+      </w:r>
+    </w:p>
     <w:sectPr>
-      <w:footerReference w:type="default" r:id="rId7"/>
+      <w:footerReference w:type="default" r:id="rId8"/>
       <w:pgSz w:w="11906" w:h="16838"/>
       <w:pgMar w:top="1440" w:right="1440" w:bottom="1440" w:left="1440" w:header="708" w:footer="708" w:gutter="0"/>
       <w:cols w:space="708"/>
@@ -2970,7 +4722,7 @@
             <w:bCs/>
             <w:noProof/>
           </w:rPr>
-          <w:t>2</w:t>
+          <w:t>5</w:t>
         </w:r>
         <w:r>
           <w:rPr>
@@ -3875,4 +5627,16 @@
     </a:ext>
   </a:extLst>
 </a:theme>
+</file>
+
+<file path=customXml/item1.xml><?xml version="1.0" encoding="utf-8"?>
+<b:Sources xmlns:b="http://schemas.openxmlformats.org/officeDocument/2006/bibliography" xmlns="http://schemas.openxmlformats.org/officeDocument/2006/bibliography" SelectedStyle="\APASixthEditionOfficeOnline.xsl" StyleName="APA" Version="6"/>
+</file>
+
+<file path=customXml/itemProps1.xml><?xml version="1.0" encoding="utf-8"?>
+<ds:datastoreItem xmlns:ds="http://schemas.openxmlformats.org/officeDocument/2006/customXml" ds:itemID="{9B72EAC4-CE09-4D87-BE5D-604F0B15723F}">
+  <ds:schemaRefs>
+    <ds:schemaRef ds:uri="http://schemas.openxmlformats.org/officeDocument/2006/bibliography"/>
+  </ds:schemaRefs>
+</ds:datastoreItem>
 </file>
</xml_diff>

<commit_message>
*Fixed test summary report* *Added new TestCase Excel work* *Added new System testing document* *Fixed crash witin pharmacist page ID search*
</commit_message>
<xml_diff>
--- a/Documentation/PharmaCare Test Summary Report.docx
+++ b/Documentation/PharmaCare Test Summary Report.docx
@@ -811,8 +811,6 @@
           <w:r>
             <w:t>Contents</w:t>
           </w:r>
-          <w:bookmarkStart w:id="1" w:name="_GoBack"/>
-          <w:bookmarkEnd w:id="1"/>
         </w:p>
         <w:p>
           <w:pPr>
@@ -1620,7 +1618,7 @@
           <w:sz w:val="36"/>
         </w:rPr>
       </w:pPr>
-      <w:bookmarkStart w:id="2" w:name="_Toc531005939"/>
+      <w:bookmarkStart w:id="1" w:name="_Toc531005939"/>
       <w:r>
         <w:rPr>
           <w:rFonts w:ascii="Arial" w:hAnsi="Arial" w:cs="Arial"/>
@@ -1631,7 +1629,7 @@
         <w:lastRenderedPageBreak/>
         <w:t>About Test Summary Report</w:t>
       </w:r>
-      <w:bookmarkEnd w:id="2"/>
+      <w:bookmarkEnd w:id="1"/>
     </w:p>
     <w:p>
       <w:pPr>
@@ -1659,7 +1657,7 @@
           <w:sz w:val="36"/>
         </w:rPr>
       </w:pPr>
-      <w:bookmarkStart w:id="3" w:name="_Toc531005940"/>
+      <w:bookmarkStart w:id="2" w:name="_Toc531005940"/>
       <w:r>
         <w:rPr>
           <w:rFonts w:ascii="Arial" w:hAnsi="Arial" w:cs="Arial"/>
@@ -1669,7 +1667,7 @@
         </w:rPr>
         <w:t>Pharmacare overview</w:t>
       </w:r>
-      <w:bookmarkEnd w:id="3"/>
+      <w:bookmarkEnd w:id="2"/>
     </w:p>
     <w:p>
       <w:pPr>
@@ -1689,7 +1687,51 @@
           <w:szCs w:val="24"/>
           <w:lang w:eastAsia="en-AU"/>
         </w:rPr>
-        <w:t xml:space="preserve">The RightCare hospital is currently looking for an upgrade to its systems and operations to allow the staff to have an easier and more efficient work experience. Currently, multiple staff members are experiencing different Information Technology issues which they would like addressed. PharmaCare which is the new planned system and was proposed by Jack Smith, Director of systems development at RightCare Hospital and will be a “three-tier” system. </w:t>
+        <w:t xml:space="preserve">The </w:t>
+      </w:r>
+      <w:proofErr w:type="spellStart"/>
+      <w:r>
+        <w:rPr>
+          <w:rFonts w:ascii="Arial" w:eastAsia="Times New Roman" w:hAnsi="Arial" w:cs="Arial"/>
+          <w:color w:val="000000"/>
+          <w:sz w:val="24"/>
+          <w:szCs w:val="24"/>
+          <w:lang w:eastAsia="en-AU"/>
+        </w:rPr>
+        <w:t>RightCare</w:t>
+      </w:r>
+      <w:proofErr w:type="spellEnd"/>
+      <w:r>
+        <w:rPr>
+          <w:rFonts w:ascii="Arial" w:eastAsia="Times New Roman" w:hAnsi="Arial" w:cs="Arial"/>
+          <w:color w:val="000000"/>
+          <w:sz w:val="24"/>
+          <w:szCs w:val="24"/>
+          <w:lang w:eastAsia="en-AU"/>
+        </w:rPr>
+        <w:t xml:space="preserve"> hospital is currently looking for an upgrade to its systems and operations to allow the staff to have an easier and more efficient work experience. Currently, multiple staff members are experiencing different Information Technology issues which they would like addressed. PharmaCare which is the new planned system and was proposed by Jack Smith, Director of systems development at </w:t>
+      </w:r>
+      <w:proofErr w:type="spellStart"/>
+      <w:r>
+        <w:rPr>
+          <w:rFonts w:ascii="Arial" w:eastAsia="Times New Roman" w:hAnsi="Arial" w:cs="Arial"/>
+          <w:color w:val="000000"/>
+          <w:sz w:val="24"/>
+          <w:szCs w:val="24"/>
+          <w:lang w:eastAsia="en-AU"/>
+        </w:rPr>
+        <w:t>RightCare</w:t>
+      </w:r>
+      <w:proofErr w:type="spellEnd"/>
+      <w:r>
+        <w:rPr>
+          <w:rFonts w:ascii="Arial" w:eastAsia="Times New Roman" w:hAnsi="Arial" w:cs="Arial"/>
+          <w:color w:val="000000"/>
+          <w:sz w:val="24"/>
+          <w:szCs w:val="24"/>
+          <w:lang w:eastAsia="en-AU"/>
+        </w:rPr>
+        <w:t xml:space="preserve"> Hospital and will be a “three-tier” system. </w:t>
       </w:r>
     </w:p>
     <w:p>
@@ -1735,7 +1777,7 @@
           <w:sz w:val="36"/>
         </w:rPr>
       </w:pPr>
-      <w:bookmarkStart w:id="4" w:name="_Toc531005941"/>
+      <w:bookmarkStart w:id="3" w:name="_Toc531005941"/>
       <w:r>
         <w:rPr>
           <w:rFonts w:ascii="Arial" w:hAnsi="Arial" w:cs="Arial"/>
@@ -1745,7 +1787,7 @@
         </w:rPr>
         <w:t>Project Team</w:t>
       </w:r>
-      <w:bookmarkEnd w:id="4"/>
+      <w:bookmarkEnd w:id="3"/>
     </w:p>
     <w:tbl>
       <w:tblPr>
@@ -2161,12 +2203,14 @@
                 <w:sz w:val="28"/>
               </w:rPr>
             </w:pPr>
+            <w:proofErr w:type="spellStart"/>
             <w:r>
               <w:rPr>
                 <w:sz w:val="28"/>
               </w:rPr>
               <w:t>Ruan</w:t>
             </w:r>
+            <w:proofErr w:type="spellEnd"/>
           </w:p>
         </w:tc>
         <w:tc>
@@ -2247,7 +2291,7 @@
           <w:sz w:val="36"/>
         </w:rPr>
       </w:pPr>
-      <w:bookmarkStart w:id="5" w:name="_Toc531005942"/>
+      <w:bookmarkStart w:id="4" w:name="_Toc531005942"/>
       <w:r>
         <w:rPr>
           <w:rFonts w:ascii="Arial" w:hAnsi="Arial" w:cs="Arial"/>
@@ -2258,7 +2302,7 @@
         <w:lastRenderedPageBreak/>
         <w:t>Testing highlights</w:t>
       </w:r>
-      <w:bookmarkEnd w:id="5"/>
+      <w:bookmarkEnd w:id="4"/>
     </w:p>
     <w:tbl>
       <w:tblPr>
@@ -2613,7 +2657,7 @@
               <w:rPr>
                 <w:sz w:val="24"/>
               </w:rPr>
-              <w:t>4</w:t>
+              <w:t>1</w:t>
             </w:r>
           </w:p>
         </w:tc>
@@ -2635,7 +2679,7 @@
               <w:rPr>
                 <w:sz w:val="24"/>
               </w:rPr>
-              <w:t>12</w:t>
+              <w:t>9</w:t>
             </w:r>
           </w:p>
         </w:tc>
@@ -2657,7 +2701,7 @@
               <w:rPr>
                 <w:sz w:val="24"/>
               </w:rPr>
-              <w:t>6</w:t>
+              <w:t>0</w:t>
             </w:r>
           </w:p>
         </w:tc>
@@ -2701,7 +2745,7 @@
               <w:rPr>
                 <w:sz w:val="24"/>
               </w:rPr>
-              <w:t>22</w:t>
+              <w:t>10</w:t>
             </w:r>
           </w:p>
         </w:tc>
@@ -2846,7 +2890,7 @@
               <w:rPr>
                 <w:sz w:val="24"/>
               </w:rPr>
-              <w:t>2</w:t>
+              <w:t>0</w:t>
             </w:r>
           </w:p>
         </w:tc>
@@ -2890,7 +2934,7 @@
               <w:rPr>
                 <w:sz w:val="24"/>
               </w:rPr>
-              <w:t>10</w:t>
+              <w:t>8</w:t>
             </w:r>
           </w:p>
         </w:tc>
@@ -2991,7 +3035,7 @@
               <w:rPr>
                 <w:sz w:val="24"/>
               </w:rPr>
-              <w:t>1</w:t>
+              <w:t>0</w:t>
             </w:r>
           </w:p>
         </w:tc>
@@ -3013,7 +3057,7 @@
               <w:rPr>
                 <w:sz w:val="24"/>
               </w:rPr>
-              <w:t>3</w:t>
+              <w:t>6</w:t>
             </w:r>
           </w:p>
         </w:tc>
@@ -3079,7 +3123,7 @@
               <w:rPr>
                 <w:sz w:val="24"/>
               </w:rPr>
-              <w:t>4</w:t>
+              <w:t>6</w:t>
             </w:r>
           </w:p>
         </w:tc>
@@ -3098,6 +3142,13 @@
                 <w:sz w:val="28"/>
               </w:rPr>
             </w:pPr>
+            <w:r>
+              <w:rPr>
+                <w:b/>
+                <w:sz w:val="28"/>
+              </w:rPr>
+              <w:t>Total</w:t>
+            </w:r>
           </w:p>
         </w:tc>
         <w:tc>
@@ -3110,12 +3161,6 @@
                 <w:sz w:val="24"/>
               </w:rPr>
             </w:pPr>
-            <w:r>
-              <w:rPr>
-                <w:sz w:val="24"/>
-              </w:rPr>
-              <w:t>Regression Testing</w:t>
-            </w:r>
           </w:p>
         </w:tc>
         <w:tc>
@@ -3134,7 +3179,8 @@
             </w:pPr>
             <w:r>
               <w:rPr>
-                <w:sz w:val="24"/>
+                <w:b/>
+                <w:sz w:val="28"/>
               </w:rPr>
               <w:t>0</w:t>
             </w:r>
@@ -3156,7 +3202,8 @@
             </w:pPr>
             <w:r>
               <w:rPr>
-                <w:sz w:val="24"/>
+                <w:b/>
+                <w:sz w:val="28"/>
               </w:rPr>
               <w:t>0</w:t>
             </w:r>
@@ -3178,9 +3225,10 @@
             </w:pPr>
             <w:r>
               <w:rPr>
-                <w:sz w:val="24"/>
-              </w:rPr>
-              <w:t>0</w:t>
+                <w:b/>
+                <w:sz w:val="28"/>
+              </w:rPr>
+              <w:t>2</w:t>
             </w:r>
           </w:p>
         </w:tc>
@@ -3200,9 +3248,10 @@
             </w:pPr>
             <w:r>
               <w:rPr>
-                <w:sz w:val="24"/>
-              </w:rPr>
-              <w:t>0</w:t>
+                <w:b/>
+                <w:sz w:val="28"/>
+              </w:rPr>
+              <w:t>22</w:t>
             </w:r>
           </w:p>
         </w:tc>
@@ -3222,7 +3271,8 @@
             </w:pPr>
             <w:r>
               <w:rPr>
-                <w:sz w:val="24"/>
+                <w:b/>
+                <w:sz w:val="28"/>
               </w:rPr>
               <w:t>0</w:t>
             </w:r>
@@ -3244,7 +3294,8 @@
             </w:pPr>
             <w:r>
               <w:rPr>
-                <w:sz w:val="24"/>
+                <w:b/>
+                <w:sz w:val="28"/>
               </w:rPr>
               <w:t>0</w:t>
             </w:r>
@@ -3266,214 +3317,17 @@
             </w:pPr>
             <w:r>
               <w:rPr>
-                <w:sz w:val="24"/>
-              </w:rPr>
-              <w:t>0</w:t>
-            </w:r>
-          </w:p>
-        </w:tc>
-      </w:tr>
-      <w:tr>
-        <w:trPr>
-          <w:trHeight w:val="298"/>
-        </w:trPr>
-        <w:tc>
-          <w:tcPr>
-            <w:tcW w:w="1696" w:type="dxa"/>
-          </w:tcPr>
-          <w:p>
-            <w:pPr>
-              <w:rPr>
                 <w:b/>
                 <w:sz w:val="28"/>
               </w:rPr>
-            </w:pPr>
+              <w:t>2</w:t>
+            </w:r>
             <w:r>
               <w:rPr>
                 <w:b/>
                 <w:sz w:val="28"/>
               </w:rPr>
-              <w:t>Total</w:t>
-            </w:r>
-          </w:p>
-        </w:tc>
-        <w:tc>
-          <w:tcPr>
-            <w:tcW w:w="1409" w:type="dxa"/>
-          </w:tcPr>
-          <w:p>
-            <w:pPr>
-              <w:rPr>
-                <w:sz w:val="28"/>
-              </w:rPr>
-            </w:pPr>
-          </w:p>
-        </w:tc>
-        <w:tc>
-          <w:tcPr>
-            <w:tcW w:w="859" w:type="dxa"/>
-          </w:tcPr>
-          <w:p>
-            <w:pPr>
-              <w:tabs>
-                <w:tab w:val="left" w:pos="4485"/>
-              </w:tabs>
-              <w:jc w:val="right"/>
-              <w:rPr>
-                <w:b/>
-                <w:sz w:val="28"/>
-              </w:rPr>
-            </w:pPr>
-            <w:r>
-              <w:rPr>
-                <w:b/>
-                <w:sz w:val="28"/>
-              </w:rPr>
-              <w:t>0</w:t>
-            </w:r>
-          </w:p>
-        </w:tc>
-        <w:tc>
-          <w:tcPr>
-            <w:tcW w:w="851" w:type="dxa"/>
-          </w:tcPr>
-          <w:p>
-            <w:pPr>
-              <w:tabs>
-                <w:tab w:val="left" w:pos="4485"/>
-              </w:tabs>
-              <w:jc w:val="right"/>
-              <w:rPr>
-                <w:b/>
-                <w:sz w:val="28"/>
-              </w:rPr>
-            </w:pPr>
-            <w:r>
-              <w:rPr>
-                <w:b/>
-                <w:sz w:val="28"/>
-              </w:rPr>
-              <w:t>0</w:t>
-            </w:r>
-          </w:p>
-        </w:tc>
-        <w:tc>
-          <w:tcPr>
-            <w:tcW w:w="850" w:type="dxa"/>
-          </w:tcPr>
-          <w:p>
-            <w:pPr>
-              <w:tabs>
-                <w:tab w:val="left" w:pos="4485"/>
-              </w:tabs>
-              <w:jc w:val="right"/>
-              <w:rPr>
-                <w:b/>
-                <w:sz w:val="28"/>
-              </w:rPr>
-            </w:pPr>
-            <w:r>
-              <w:rPr>
-                <w:b/>
-                <w:sz w:val="28"/>
-              </w:rPr>
-              <w:t>6</w:t>
-            </w:r>
-          </w:p>
-        </w:tc>
-        <w:tc>
-          <w:tcPr>
-            <w:tcW w:w="851" w:type="dxa"/>
-          </w:tcPr>
-          <w:p>
-            <w:pPr>
-              <w:tabs>
-                <w:tab w:val="left" w:pos="4485"/>
-              </w:tabs>
-              <w:jc w:val="right"/>
-              <w:rPr>
-                <w:b/>
-                <w:sz w:val="28"/>
-              </w:rPr>
-            </w:pPr>
-            <w:r>
-              <w:rPr>
-                <w:b/>
-                <w:sz w:val="28"/>
-              </w:rPr>
-              <w:t>22</w:t>
-            </w:r>
-          </w:p>
-        </w:tc>
-        <w:tc>
-          <w:tcPr>
-            <w:tcW w:w="850" w:type="dxa"/>
-          </w:tcPr>
-          <w:p>
-            <w:pPr>
-              <w:tabs>
-                <w:tab w:val="left" w:pos="4485"/>
-              </w:tabs>
-              <w:jc w:val="right"/>
-              <w:rPr>
-                <w:b/>
-                <w:sz w:val="28"/>
-              </w:rPr>
-            </w:pPr>
-            <w:r>
-              <w:rPr>
-                <w:b/>
-                <w:sz w:val="28"/>
-              </w:rPr>
-              <w:t>8</w:t>
-            </w:r>
-          </w:p>
-        </w:tc>
-        <w:tc>
-          <w:tcPr>
-            <w:tcW w:w="1418" w:type="dxa"/>
-          </w:tcPr>
-          <w:p>
-            <w:pPr>
-              <w:tabs>
-                <w:tab w:val="left" w:pos="4485"/>
-              </w:tabs>
-              <w:jc w:val="right"/>
-              <w:rPr>
-                <w:b/>
-                <w:sz w:val="28"/>
-              </w:rPr>
-            </w:pPr>
-            <w:r>
-              <w:rPr>
-                <w:b/>
-                <w:sz w:val="28"/>
-              </w:rPr>
-              <w:t>0</w:t>
-            </w:r>
-          </w:p>
-        </w:tc>
-        <w:tc>
-          <w:tcPr>
-            <w:tcW w:w="850" w:type="dxa"/>
-          </w:tcPr>
-          <w:p>
-            <w:pPr>
-              <w:tabs>
-                <w:tab w:val="left" w:pos="4485"/>
-              </w:tabs>
-              <w:jc w:val="right"/>
-              <w:rPr>
-                <w:b/>
-                <w:sz w:val="28"/>
-              </w:rPr>
-            </w:pPr>
-            <w:r>
-              <w:rPr>
-                <w:b/>
-                <w:sz w:val="28"/>
-              </w:rPr>
-              <w:t>36</w:t>
+              <w:t>4</w:t>
             </w:r>
           </w:p>
         </w:tc>
@@ -3567,6 +3421,15 @@
       </w:pPr>
     </w:p>
     <w:p>
+      <w:pPr>
+        <w:rPr>
+          <w:rFonts w:ascii="Arial" w:hAnsi="Arial" w:cs="Arial"/>
+          <w:b/>
+          <w:sz w:val="36"/>
+        </w:rPr>
+      </w:pPr>
+    </w:p>
+    <w:p>
       <w:r>
         <w:rPr>
           <w:rFonts w:ascii="Arial" w:hAnsi="Arial" w:cs="Arial"/>
@@ -3575,22 +3438,51 @@
         </w:rPr>
         <w:lastRenderedPageBreak/>
         <w:t>Functionality Tested</w:t>
+      </w:r>
+      <w:r>
+        <w:rPr>
+          <w:rFonts w:ascii="Arial" w:hAnsi="Arial" w:cs="Arial"/>
+          <w:b/>
+          <w:sz w:val="36"/>
+        </w:rPr>
+        <w:t xml:space="preserve"> </w:t>
+      </w:r>
+      <w:r>
+        <w:rPr>
+          <w:rFonts w:ascii="Arial" w:hAnsi="Arial" w:cs="Arial"/>
+          <w:sz w:val="36"/>
+        </w:rPr>
+        <w:t>(</w:t>
+      </w:r>
+      <w:r>
+        <w:rPr>
+          <w:rFonts w:ascii="Arial" w:hAnsi="Arial" w:cs="Arial"/>
+          <w:sz w:val="32"/>
+        </w:rPr>
+        <w:t>Fail = Major</w:t>
+      </w:r>
+      <w:r>
+        <w:rPr>
+          <w:rFonts w:ascii="Arial" w:hAnsi="Arial" w:cs="Arial"/>
+          <w:sz w:val="36"/>
+        </w:rPr>
+        <w:t>)</w:t>
       </w:r>
     </w:p>
     <w:tbl>
       <w:tblPr>
         <w:tblStyle w:val="TableGrid"/>
         <w:tblW w:w="0" w:type="auto"/>
+        <w:tblLayout w:type="fixed"/>
         <w:tblLook w:val="04A0" w:firstRow="1" w:lastRow="0" w:firstColumn="1" w:lastColumn="0" w:noHBand="0" w:noVBand="1"/>
       </w:tblPr>
       <w:tblGrid>
         <w:gridCol w:w="846"/>
-        <w:gridCol w:w="2268"/>
-        <w:gridCol w:w="1134"/>
-        <w:gridCol w:w="1134"/>
-        <w:gridCol w:w="1058"/>
-        <w:gridCol w:w="1288"/>
-        <w:gridCol w:w="1288"/>
+        <w:gridCol w:w="3827"/>
+        <w:gridCol w:w="992"/>
+        <w:gridCol w:w="993"/>
+        <w:gridCol w:w="992"/>
+        <w:gridCol w:w="1366"/>
       </w:tblGrid>
       <w:tr>
         <w:trPr>
@@ -3617,7 +3509,7 @@
         </w:tc>
         <w:tc>
           <w:tcPr>
-            <w:tcW w:w="2268" w:type="dxa"/>
+            <w:tcW w:w="3827" w:type="dxa"/>
           </w:tcPr>
           <w:p>
             <w:pPr>
@@ -3636,7 +3528,7 @@
         </w:tc>
         <w:tc>
           <w:tcPr>
-            <w:tcW w:w="1134" w:type="dxa"/>
+            <w:tcW w:w="992" w:type="dxa"/>
           </w:tcPr>
           <w:p>
             <w:pPr>
@@ -3655,7 +3547,7 @@
         </w:tc>
         <w:tc>
           <w:tcPr>
-            <w:tcW w:w="1134" w:type="dxa"/>
+            <w:tcW w:w="993" w:type="dxa"/>
           </w:tcPr>
           <w:p>
             <w:pPr>
@@ -3674,7 +3566,7 @@
         </w:tc>
         <w:tc>
           <w:tcPr>
-            <w:tcW w:w="1058" w:type="dxa"/>
+            <w:tcW w:w="992" w:type="dxa"/>
           </w:tcPr>
           <w:p>
             <w:pPr>
@@ -3693,26 +3585,7 @@
         </w:tc>
         <w:tc>
           <w:tcPr>
-            <w:tcW w:w="1288" w:type="dxa"/>
-          </w:tcPr>
-          <w:p>
-            <w:pPr>
-              <w:jc w:val="center"/>
-              <w:rPr>
-                <w:b/>
-              </w:rPr>
-            </w:pPr>
-            <w:r>
-              <w:rPr>
-                <w:b/>
-              </w:rPr>
-              <w:t>Regression</w:t>
-            </w:r>
-          </w:p>
-        </w:tc>
-        <w:tc>
-          <w:tcPr>
-            <w:tcW w:w="1288" w:type="dxa"/>
+            <w:tcW w:w="1366" w:type="dxa"/>
           </w:tcPr>
           <w:p>
             <w:pPr>
@@ -3749,7 +3622,7 @@
         </w:tc>
         <w:tc>
           <w:tcPr>
-            <w:tcW w:w="2268" w:type="dxa"/>
+            <w:tcW w:w="3827" w:type="dxa"/>
           </w:tcPr>
           <w:p>
             <w:r>
@@ -3759,7 +3632,7 @@
         </w:tc>
         <w:tc>
           <w:tcPr>
-            <w:tcW w:w="1134" w:type="dxa"/>
+            <w:tcW w:w="992" w:type="dxa"/>
           </w:tcPr>
           <w:p>
             <w:pPr>
@@ -3772,7 +3645,7 @@
         </w:tc>
         <w:tc>
           <w:tcPr>
-            <w:tcW w:w="1134" w:type="dxa"/>
+            <w:tcW w:w="993" w:type="dxa"/>
           </w:tcPr>
           <w:p>
             <w:pPr>
@@ -3785,7 +3658,7 @@
         </w:tc>
         <w:tc>
           <w:tcPr>
-            <w:tcW w:w="1058" w:type="dxa"/>
+            <w:tcW w:w="992" w:type="dxa"/>
           </w:tcPr>
           <w:p>
             <w:pPr>
@@ -3798,20 +3671,7 @@
         </w:tc>
         <w:tc>
           <w:tcPr>
-            <w:tcW w:w="1288" w:type="dxa"/>
-          </w:tcPr>
-          <w:p>
-            <w:pPr>
-              <w:jc w:val="right"/>
-            </w:pPr>
-            <w:r>
-              <w:t>Pass</w:t>
-            </w:r>
-          </w:p>
-        </w:tc>
-        <w:tc>
-          <w:tcPr>
-            <w:tcW w:w="1288" w:type="dxa"/>
+            <w:tcW w:w="1366" w:type="dxa"/>
           </w:tcPr>
           <w:p>
             <w:pPr>
@@ -3822,7 +3682,7 @@
       </w:tr>
       <w:tr>
         <w:trPr>
-          <w:trHeight w:val="432"/>
+          <w:trHeight w:val="454"/>
         </w:trPr>
         <w:tc>
           <w:tcPr>
@@ -3839,20 +3699,17 @@
         </w:tc>
         <w:tc>
           <w:tcPr>
-            <w:tcW w:w="2268" w:type="dxa"/>
-          </w:tcPr>
-          <w:p>
-            <w:r>
-              <w:t>Doctor</w:t>
-            </w:r>
-            <w:r>
-              <w:t xml:space="preserve"> Prescriptions</w:t>
-            </w:r>
-          </w:p>
-        </w:tc>
-        <w:tc>
-          <w:tcPr>
-            <w:tcW w:w="1134" w:type="dxa"/>
+            <w:tcW w:w="3827" w:type="dxa"/>
+          </w:tcPr>
+          <w:p>
+            <w:r>
+              <w:t>Doctor Prescriptions</w:t>
+            </w:r>
+          </w:p>
+        </w:tc>
+        <w:tc>
+          <w:tcPr>
+            <w:tcW w:w="992" w:type="dxa"/>
           </w:tcPr>
           <w:p>
             <w:pPr>
@@ -3871,7 +3728,7 @@
         </w:tc>
         <w:tc>
           <w:tcPr>
-            <w:tcW w:w="1134" w:type="dxa"/>
+            <w:tcW w:w="993" w:type="dxa"/>
           </w:tcPr>
           <w:p>
             <w:pPr>
@@ -3887,7 +3744,7 @@
         </w:tc>
         <w:tc>
           <w:tcPr>
-            <w:tcW w:w="1058" w:type="dxa"/>
+            <w:tcW w:w="992" w:type="dxa"/>
           </w:tcPr>
           <w:p>
             <w:pPr>
@@ -3900,20 +3757,7 @@
         </w:tc>
         <w:tc>
           <w:tcPr>
-            <w:tcW w:w="1288" w:type="dxa"/>
-          </w:tcPr>
-          <w:p>
-            <w:pPr>
-              <w:jc w:val="right"/>
-            </w:pPr>
-            <w:r>
-              <w:t>Pass</w:t>
-            </w:r>
-          </w:p>
-        </w:tc>
-        <w:tc>
-          <w:tcPr>
-            <w:tcW w:w="1288" w:type="dxa"/>
+            <w:tcW w:w="1366" w:type="dxa"/>
           </w:tcPr>
           <w:p>
             <w:pPr>
@@ -3924,7 +3768,7 @@
       </w:tr>
       <w:tr>
         <w:trPr>
-          <w:trHeight w:val="405"/>
+          <w:trHeight w:val="404"/>
         </w:trPr>
         <w:tc>
           <w:tcPr>
@@ -3941,7 +3785,7 @@
         </w:tc>
         <w:tc>
           <w:tcPr>
-            <w:tcW w:w="2268" w:type="dxa"/>
+            <w:tcW w:w="3827" w:type="dxa"/>
           </w:tcPr>
           <w:p>
             <w:r>
@@ -3951,7 +3795,7 @@
         </w:tc>
         <w:tc>
           <w:tcPr>
-            <w:tcW w:w="1134" w:type="dxa"/>
+            <w:tcW w:w="992" w:type="dxa"/>
           </w:tcPr>
           <w:p>
             <w:pPr>
@@ -3961,29 +3805,13 @@
               </w:rPr>
             </w:pPr>
             <w:r>
-              <w:rPr>
-                <w:color w:val="FF0000"/>
-              </w:rPr>
-              <w:t>Fail</w:t>
-            </w:r>
-          </w:p>
-        </w:tc>
-        <w:tc>
-          <w:tcPr>
-            <w:tcW w:w="1134" w:type="dxa"/>
-          </w:tcPr>
-          <w:p>
-            <w:pPr>
-              <w:jc w:val="right"/>
-            </w:pPr>
-            <w:r>
               <w:t>Pass</w:t>
             </w:r>
           </w:p>
         </w:tc>
         <w:tc>
           <w:tcPr>
-            <w:tcW w:w="1058" w:type="dxa"/>
+            <w:tcW w:w="993" w:type="dxa"/>
           </w:tcPr>
           <w:p>
             <w:pPr>
@@ -3996,7 +3824,7 @@
         </w:tc>
         <w:tc>
           <w:tcPr>
-            <w:tcW w:w="1288" w:type="dxa"/>
+            <w:tcW w:w="992" w:type="dxa"/>
           </w:tcPr>
           <w:p>
             <w:pPr>
@@ -4009,7 +3837,7 @@
         </w:tc>
         <w:tc>
           <w:tcPr>
-            <w:tcW w:w="1288" w:type="dxa"/>
+            <w:tcW w:w="1366" w:type="dxa"/>
           </w:tcPr>
           <w:p>
             <w:pPr>
@@ -4020,7 +3848,7 @@
       </w:tr>
       <w:tr>
         <w:trPr>
-          <w:trHeight w:val="135"/>
+          <w:trHeight w:val="423"/>
         </w:trPr>
         <w:tc>
           <w:tcPr>
@@ -4037,7 +3865,7 @@
         </w:tc>
         <w:tc>
           <w:tcPr>
-            <w:tcW w:w="2268" w:type="dxa"/>
+            <w:tcW w:w="3827" w:type="dxa"/>
           </w:tcPr>
           <w:p>
             <w:r>
@@ -4047,45 +3875,7 @@
         </w:tc>
         <w:tc>
           <w:tcPr>
-            <w:tcW w:w="1134" w:type="dxa"/>
-          </w:tcPr>
-          <w:p>
-            <w:pPr>
-              <w:jc w:val="right"/>
-              <w:rPr>
-                <w:color w:val="FF0000"/>
-              </w:rPr>
-            </w:pPr>
-            <w:r>
-              <w:rPr>
-                <w:color w:val="FF0000"/>
-              </w:rPr>
-              <w:t>Fail</w:t>
-            </w:r>
-          </w:p>
-        </w:tc>
-        <w:tc>
-          <w:tcPr>
-            <w:tcW w:w="1134" w:type="dxa"/>
-          </w:tcPr>
-          <w:p>
-            <w:pPr>
-              <w:jc w:val="right"/>
-              <w:rPr>
-                <w:color w:val="FF0000"/>
-              </w:rPr>
-            </w:pPr>
-            <w:r>
-              <w:rPr>
-                <w:color w:val="FF0000"/>
-              </w:rPr>
-              <w:t>Fail</w:t>
-            </w:r>
-          </w:p>
-        </w:tc>
-        <w:tc>
-          <w:tcPr>
-            <w:tcW w:w="1058" w:type="dxa"/>
+            <w:tcW w:w="992" w:type="dxa"/>
           </w:tcPr>
           <w:p>
             <w:pPr>
@@ -4098,7 +3888,7 @@
         </w:tc>
         <w:tc>
           <w:tcPr>
-            <w:tcW w:w="1288" w:type="dxa"/>
+            <w:tcW w:w="993" w:type="dxa"/>
           </w:tcPr>
           <w:p>
             <w:pPr>
@@ -4111,7 +3901,20 @@
         </w:tc>
         <w:tc>
           <w:tcPr>
-            <w:tcW w:w="1288" w:type="dxa"/>
+            <w:tcW w:w="992" w:type="dxa"/>
+          </w:tcPr>
+          <w:p>
+            <w:pPr>
+              <w:jc w:val="right"/>
+            </w:pPr>
+            <w:r>
+              <w:t>Pass</w:t>
+            </w:r>
+          </w:p>
+        </w:tc>
+        <w:tc>
+          <w:tcPr>
+            <w:tcW w:w="1366" w:type="dxa"/>
           </w:tcPr>
           <w:p>
             <w:pPr>
@@ -4122,7 +3925,7 @@
       </w:tr>
       <w:tr>
         <w:trPr>
-          <w:trHeight w:val="135"/>
+          <w:trHeight w:val="414"/>
         </w:trPr>
         <w:tc>
           <w:tcPr>
@@ -4139,7 +3942,7 @@
         </w:tc>
         <w:tc>
           <w:tcPr>
-            <w:tcW w:w="2268" w:type="dxa"/>
+            <w:tcW w:w="3827" w:type="dxa"/>
           </w:tcPr>
           <w:p>
             <w:r>
@@ -4149,45 +3952,7 @@
         </w:tc>
         <w:tc>
           <w:tcPr>
-            <w:tcW w:w="1134" w:type="dxa"/>
-          </w:tcPr>
-          <w:p>
-            <w:pPr>
-              <w:jc w:val="right"/>
-              <w:rPr>
-                <w:color w:val="FF0000"/>
-              </w:rPr>
-            </w:pPr>
-            <w:r>
-              <w:rPr>
-                <w:color w:val="FF0000"/>
-              </w:rPr>
-              <w:t>Fail</w:t>
-            </w:r>
-          </w:p>
-        </w:tc>
-        <w:tc>
-          <w:tcPr>
-            <w:tcW w:w="1134" w:type="dxa"/>
-          </w:tcPr>
-          <w:p>
-            <w:pPr>
-              <w:jc w:val="right"/>
-              <w:rPr>
-                <w:color w:val="FF0000"/>
-              </w:rPr>
-            </w:pPr>
-            <w:r>
-              <w:rPr>
-                <w:color w:val="FF0000"/>
-              </w:rPr>
-              <w:t>Fail</w:t>
-            </w:r>
-          </w:p>
-        </w:tc>
-        <w:tc>
-          <w:tcPr>
-            <w:tcW w:w="1058" w:type="dxa"/>
+            <w:tcW w:w="992" w:type="dxa"/>
           </w:tcPr>
           <w:p>
             <w:pPr>
@@ -4200,7 +3965,7 @@
         </w:tc>
         <w:tc>
           <w:tcPr>
-            <w:tcW w:w="1288" w:type="dxa"/>
+            <w:tcW w:w="993" w:type="dxa"/>
           </w:tcPr>
           <w:p>
             <w:pPr>
@@ -4213,7 +3978,20 @@
         </w:tc>
         <w:tc>
           <w:tcPr>
-            <w:tcW w:w="1288" w:type="dxa"/>
+            <w:tcW w:w="992" w:type="dxa"/>
+          </w:tcPr>
+          <w:p>
+            <w:pPr>
+              <w:jc w:val="right"/>
+            </w:pPr>
+            <w:r>
+              <w:t>Pass</w:t>
+            </w:r>
+          </w:p>
+        </w:tc>
+        <w:tc>
+          <w:tcPr>
+            <w:tcW w:w="1366" w:type="dxa"/>
           </w:tcPr>
           <w:p>
             <w:pPr>
@@ -4224,7 +4002,7 @@
       </w:tr>
       <w:tr>
         <w:trPr>
-          <w:trHeight w:val="135"/>
+          <w:trHeight w:val="407"/>
         </w:trPr>
         <w:tc>
           <w:tcPr>
@@ -4241,7 +4019,7 @@
         </w:tc>
         <w:tc>
           <w:tcPr>
-            <w:tcW w:w="2268" w:type="dxa"/>
+            <w:tcW w:w="3827" w:type="dxa"/>
           </w:tcPr>
           <w:p>
             <w:r>
@@ -4251,26 +4029,7 @@
         </w:tc>
         <w:tc>
           <w:tcPr>
-            <w:tcW w:w="1134" w:type="dxa"/>
-          </w:tcPr>
-          <w:p>
-            <w:pPr>
-              <w:jc w:val="right"/>
-              <w:rPr>
-                <w:color w:val="FF0000"/>
-              </w:rPr>
-            </w:pPr>
-            <w:r>
-              <w:rPr>
-                <w:color w:val="FF0000"/>
-              </w:rPr>
-              <w:t>Fail</w:t>
-            </w:r>
-          </w:p>
-        </w:tc>
-        <w:tc>
-          <w:tcPr>
-            <w:tcW w:w="1134" w:type="dxa"/>
+            <w:tcW w:w="992" w:type="dxa"/>
           </w:tcPr>
           <w:p>
             <w:pPr>
@@ -4283,7 +4042,7 @@
         </w:tc>
         <w:tc>
           <w:tcPr>
-            <w:tcW w:w="1058" w:type="dxa"/>
+            <w:tcW w:w="993" w:type="dxa"/>
           </w:tcPr>
           <w:p>
             <w:pPr>
@@ -4296,7 +4055,7 @@
         </w:tc>
         <w:tc>
           <w:tcPr>
-            <w:tcW w:w="1288" w:type="dxa"/>
+            <w:tcW w:w="992" w:type="dxa"/>
           </w:tcPr>
           <w:p>
             <w:pPr>
@@ -4309,7 +4068,7 @@
         </w:tc>
         <w:tc>
           <w:tcPr>
-            <w:tcW w:w="1288" w:type="dxa"/>
+            <w:tcW w:w="1366" w:type="dxa"/>
           </w:tcPr>
           <w:p>
             <w:pPr>
@@ -4320,7 +4079,7 @@
       </w:tr>
       <w:tr>
         <w:trPr>
-          <w:trHeight w:val="135"/>
+          <w:trHeight w:val="427"/>
         </w:trPr>
         <w:tc>
           <w:tcPr>
@@ -4337,7 +4096,7 @@
         </w:tc>
         <w:tc>
           <w:tcPr>
-            <w:tcW w:w="2268" w:type="dxa"/>
+            <w:tcW w:w="3827" w:type="dxa"/>
           </w:tcPr>
           <w:p>
             <w:r>
@@ -4347,7 +4106,7 @@
         </w:tc>
         <w:tc>
           <w:tcPr>
-            <w:tcW w:w="1134" w:type="dxa"/>
+            <w:tcW w:w="992" w:type="dxa"/>
           </w:tcPr>
           <w:p>
             <w:pPr>
@@ -4360,7 +4119,7 @@
         </w:tc>
         <w:tc>
           <w:tcPr>
-            <w:tcW w:w="1134" w:type="dxa"/>
+            <w:tcW w:w="993" w:type="dxa"/>
           </w:tcPr>
           <w:p>
             <w:pPr>
@@ -4373,7 +4132,7 @@
         </w:tc>
         <w:tc>
           <w:tcPr>
-            <w:tcW w:w="1058" w:type="dxa"/>
+            <w:tcW w:w="992" w:type="dxa"/>
           </w:tcPr>
           <w:p>
             <w:pPr>
@@ -4386,20 +4145,7 @@
         </w:tc>
         <w:tc>
           <w:tcPr>
-            <w:tcW w:w="1288" w:type="dxa"/>
-          </w:tcPr>
-          <w:p>
-            <w:pPr>
-              <w:jc w:val="right"/>
-            </w:pPr>
-            <w:r>
-              <w:t>Pass</w:t>
-            </w:r>
-          </w:p>
-        </w:tc>
-        <w:tc>
-          <w:tcPr>
-            <w:tcW w:w="1288" w:type="dxa"/>
+            <w:tcW w:w="1366" w:type="dxa"/>
           </w:tcPr>
           <w:p>
             <w:pPr>
@@ -4410,7 +4156,7 @@
       </w:tr>
       <w:tr>
         <w:trPr>
-          <w:trHeight w:val="135"/>
+          <w:trHeight w:val="419"/>
         </w:trPr>
         <w:tc>
           <w:tcPr>
@@ -4427,7 +4173,7 @@
         </w:tc>
         <w:tc>
           <w:tcPr>
-            <w:tcW w:w="2268" w:type="dxa"/>
+            <w:tcW w:w="3827" w:type="dxa"/>
           </w:tcPr>
           <w:p>
             <w:r>
@@ -4437,45 +4183,7 @@
         </w:tc>
         <w:tc>
           <w:tcPr>
-            <w:tcW w:w="1134" w:type="dxa"/>
-          </w:tcPr>
-          <w:p>
-            <w:pPr>
-              <w:jc w:val="right"/>
-              <w:rPr>
-                <w:color w:val="FF0000"/>
-              </w:rPr>
-            </w:pPr>
-            <w:r>
-              <w:rPr>
-                <w:color w:val="FF0000"/>
-              </w:rPr>
-              <w:t>Fail</w:t>
-            </w:r>
-          </w:p>
-        </w:tc>
-        <w:tc>
-          <w:tcPr>
-            <w:tcW w:w="1134" w:type="dxa"/>
-          </w:tcPr>
-          <w:p>
-            <w:pPr>
-              <w:jc w:val="right"/>
-              <w:rPr>
-                <w:color w:val="FF0000"/>
-              </w:rPr>
-            </w:pPr>
-            <w:r>
-              <w:rPr>
-                <w:color w:val="FF0000"/>
-              </w:rPr>
-              <w:t>Fail</w:t>
-            </w:r>
-          </w:p>
-        </w:tc>
-        <w:tc>
-          <w:tcPr>
-            <w:tcW w:w="1058" w:type="dxa"/>
+            <w:tcW w:w="992" w:type="dxa"/>
           </w:tcPr>
           <w:p>
             <w:pPr>
@@ -4488,7 +4196,7 @@
         </w:tc>
         <w:tc>
           <w:tcPr>
-            <w:tcW w:w="1288" w:type="dxa"/>
+            <w:tcW w:w="993" w:type="dxa"/>
           </w:tcPr>
           <w:p>
             <w:pPr>
@@ -4501,7 +4209,20 @@
         </w:tc>
         <w:tc>
           <w:tcPr>
-            <w:tcW w:w="1288" w:type="dxa"/>
+            <w:tcW w:w="992" w:type="dxa"/>
+          </w:tcPr>
+          <w:p>
+            <w:pPr>
+              <w:jc w:val="right"/>
+            </w:pPr>
+            <w:r>
+              <w:t>Pass</w:t>
+            </w:r>
+          </w:p>
+        </w:tc>
+        <w:tc>
+          <w:tcPr>
+            <w:tcW w:w="1366" w:type="dxa"/>
           </w:tcPr>
           <w:p>
             <w:pPr>
@@ -4512,7 +4233,7 @@
       </w:tr>
       <w:tr>
         <w:trPr>
-          <w:trHeight w:val="135"/>
+          <w:trHeight w:val="410"/>
         </w:trPr>
         <w:tc>
           <w:tcPr>
@@ -4529,7 +4250,7 @@
         </w:tc>
         <w:tc>
           <w:tcPr>
-            <w:tcW w:w="2268" w:type="dxa"/>
+            <w:tcW w:w="3827" w:type="dxa"/>
           </w:tcPr>
           <w:p>
             <w:r>
@@ -4539,7 +4260,7 @@
         </w:tc>
         <w:tc>
           <w:tcPr>
-            <w:tcW w:w="1134" w:type="dxa"/>
+            <w:tcW w:w="992" w:type="dxa"/>
           </w:tcPr>
           <w:p>
             <w:pPr>
@@ -4552,7 +4273,7 @@
         </w:tc>
         <w:tc>
           <w:tcPr>
-            <w:tcW w:w="1134" w:type="dxa"/>
+            <w:tcW w:w="993" w:type="dxa"/>
           </w:tcPr>
           <w:p>
             <w:pPr>
@@ -4565,7 +4286,7 @@
         </w:tc>
         <w:tc>
           <w:tcPr>
-            <w:tcW w:w="1058" w:type="dxa"/>
+            <w:tcW w:w="992" w:type="dxa"/>
           </w:tcPr>
           <w:p>
             <w:pPr>
@@ -4578,20 +4299,7 @@
         </w:tc>
         <w:tc>
           <w:tcPr>
-            <w:tcW w:w="1288" w:type="dxa"/>
-          </w:tcPr>
-          <w:p>
-            <w:pPr>
-              <w:jc w:val="right"/>
-            </w:pPr>
-            <w:r>
-              <w:t>Pass</w:t>
-            </w:r>
-          </w:p>
-        </w:tc>
-        <w:tc>
-          <w:tcPr>
-            <w:tcW w:w="1288" w:type="dxa"/>
+            <w:tcW w:w="1366" w:type="dxa"/>
           </w:tcPr>
           <w:p>
             <w:pPr>
@@ -4602,7 +4310,7 @@
       </w:tr>
       <w:tr>
         <w:trPr>
-          <w:trHeight w:val="135"/>
+          <w:trHeight w:val="417"/>
         </w:trPr>
         <w:tc>
           <w:tcPr>
@@ -4619,7 +4327,7 @@
         </w:tc>
         <w:tc>
           <w:tcPr>
-            <w:tcW w:w="2268" w:type="dxa"/>
+            <w:tcW w:w="3827" w:type="dxa"/>
           </w:tcPr>
           <w:p>
             <w:r>
@@ -4629,26 +4337,7 @@
         </w:tc>
         <w:tc>
           <w:tcPr>
-            <w:tcW w:w="1134" w:type="dxa"/>
-          </w:tcPr>
-          <w:p>
-            <w:pPr>
-              <w:jc w:val="right"/>
-              <w:rPr>
-                <w:color w:val="FF0000"/>
-              </w:rPr>
-            </w:pPr>
-            <w:r>
-              <w:rPr>
-                <w:color w:val="FF0000"/>
-              </w:rPr>
-              <w:t>Fail</w:t>
-            </w:r>
-          </w:p>
-        </w:tc>
-        <w:tc>
-          <w:tcPr>
-            <w:tcW w:w="1134" w:type="dxa"/>
+            <w:tcW w:w="992" w:type="dxa"/>
           </w:tcPr>
           <w:p>
             <w:pPr>
@@ -4661,7 +4350,7 @@
         </w:tc>
         <w:tc>
           <w:tcPr>
-            <w:tcW w:w="1058" w:type="dxa"/>
+            <w:tcW w:w="993" w:type="dxa"/>
           </w:tcPr>
           <w:p>
             <w:pPr>
@@ -4674,7 +4363,7 @@
         </w:tc>
         <w:tc>
           <w:tcPr>
-            <w:tcW w:w="1288" w:type="dxa"/>
+            <w:tcW w:w="992" w:type="dxa"/>
           </w:tcPr>
           <w:p>
             <w:pPr>
@@ -4687,7 +4376,161 @@
         </w:tc>
         <w:tc>
           <w:tcPr>
-            <w:tcW w:w="1288" w:type="dxa"/>
+            <w:tcW w:w="1366" w:type="dxa"/>
+          </w:tcPr>
+          <w:p>
+            <w:pPr>
+              <w:jc w:val="right"/>
+            </w:pPr>
+          </w:p>
+        </w:tc>
+      </w:tr>
+      <w:tr>
+        <w:trPr>
+          <w:trHeight w:val="409"/>
+        </w:trPr>
+        <w:tc>
+          <w:tcPr>
+            <w:tcW w:w="846" w:type="dxa"/>
+          </w:tcPr>
+          <w:p>
+            <w:pPr>
+              <w:jc w:val="right"/>
+            </w:pPr>
+            <w:r>
+              <w:t>11</w:t>
+            </w:r>
+          </w:p>
+        </w:tc>
+        <w:tc>
+          <w:tcPr>
+            <w:tcW w:w="3827" w:type="dxa"/>
+          </w:tcPr>
+          <w:p>
+            <w:r>
+              <w:t>Nurse Station list</w:t>
+            </w:r>
+          </w:p>
+        </w:tc>
+        <w:tc>
+          <w:tcPr>
+            <w:tcW w:w="992" w:type="dxa"/>
+          </w:tcPr>
+          <w:p>
+            <w:pPr>
+              <w:jc w:val="right"/>
+            </w:pPr>
+            <w:r>
+              <w:t>Pass</w:t>
+            </w:r>
+          </w:p>
+        </w:tc>
+        <w:tc>
+          <w:tcPr>
+            <w:tcW w:w="993" w:type="dxa"/>
+          </w:tcPr>
+          <w:p>
+            <w:pPr>
+              <w:jc w:val="right"/>
+            </w:pPr>
+            <w:r>
+              <w:t>Pass</w:t>
+            </w:r>
+          </w:p>
+        </w:tc>
+        <w:tc>
+          <w:tcPr>
+            <w:tcW w:w="992" w:type="dxa"/>
+          </w:tcPr>
+          <w:p>
+            <w:pPr>
+              <w:jc w:val="right"/>
+            </w:pPr>
+            <w:r>
+              <w:t>Pass</w:t>
+            </w:r>
+          </w:p>
+        </w:tc>
+        <w:tc>
+          <w:tcPr>
+            <w:tcW w:w="1366" w:type="dxa"/>
+          </w:tcPr>
+          <w:p>
+            <w:pPr>
+              <w:jc w:val="right"/>
+            </w:pPr>
+          </w:p>
+        </w:tc>
+      </w:tr>
+      <w:tr>
+        <w:trPr>
+          <w:trHeight w:val="429"/>
+        </w:trPr>
+        <w:tc>
+          <w:tcPr>
+            <w:tcW w:w="846" w:type="dxa"/>
+          </w:tcPr>
+          <w:p>
+            <w:pPr>
+              <w:jc w:val="right"/>
+            </w:pPr>
+            <w:r>
+              <w:t>12</w:t>
+            </w:r>
+          </w:p>
+        </w:tc>
+        <w:tc>
+          <w:tcPr>
+            <w:tcW w:w="3827" w:type="dxa"/>
+          </w:tcPr>
+          <w:p>
+            <w:r>
+              <w:t>Responsive site design</w:t>
+            </w:r>
+          </w:p>
+        </w:tc>
+        <w:tc>
+          <w:tcPr>
+            <w:tcW w:w="992" w:type="dxa"/>
+          </w:tcPr>
+          <w:p>
+            <w:pPr>
+              <w:jc w:val="right"/>
+            </w:pPr>
+            <w:r>
+              <w:t>Pass</w:t>
+            </w:r>
+          </w:p>
+        </w:tc>
+        <w:tc>
+          <w:tcPr>
+            <w:tcW w:w="993" w:type="dxa"/>
+          </w:tcPr>
+          <w:p>
+            <w:pPr>
+              <w:jc w:val="right"/>
+            </w:pPr>
+            <w:r>
+              <w:t>Pass</w:t>
+            </w:r>
+          </w:p>
+        </w:tc>
+        <w:tc>
+          <w:tcPr>
+            <w:tcW w:w="992" w:type="dxa"/>
+          </w:tcPr>
+          <w:p>
+            <w:pPr>
+              <w:jc w:val="right"/>
+            </w:pPr>
+            <w:r>
+              <w:t>Pass</w:t>
+            </w:r>
+          </w:p>
+        </w:tc>
+        <w:tc>
+          <w:tcPr>
+            <w:tcW w:w="1366" w:type="dxa"/>
           </w:tcPr>
           <w:p>
             <w:pPr>
@@ -4702,99 +4545,46 @@
         </w:trPr>
         <w:tc>
           <w:tcPr>
-            <w:tcW w:w="846" w:type="dxa"/>
-          </w:tcPr>
-          <w:p>
-            <w:pPr>
-              <w:jc w:val="right"/>
-            </w:pPr>
-            <w:r>
-              <w:t>11</w:t>
-            </w:r>
-          </w:p>
-        </w:tc>
-        <w:tc>
-          <w:tcPr>
-            <w:tcW w:w="2268" w:type="dxa"/>
-          </w:tcPr>
-          <w:p>
-            <w:r>
-              <w:t>Nurse Station list</w:t>
-            </w:r>
-          </w:p>
-        </w:tc>
-        <w:tc>
-          <w:tcPr>
-            <w:tcW w:w="1134" w:type="dxa"/>
-          </w:tcPr>
-          <w:p>
-            <w:pPr>
-              <w:jc w:val="right"/>
-              <w:rPr>
-                <w:color w:val="FF0000"/>
-              </w:rPr>
-            </w:pPr>
-            <w:r>
-              <w:rPr>
-                <w:color w:val="FF0000"/>
-              </w:rPr>
-              <w:t>Fail</w:t>
-            </w:r>
-          </w:p>
-        </w:tc>
-        <w:tc>
-          <w:tcPr>
-            <w:tcW w:w="1134" w:type="dxa"/>
-          </w:tcPr>
-          <w:p>
-            <w:pPr>
-              <w:jc w:val="right"/>
-              <w:rPr>
-                <w:color w:val="FF0000"/>
-              </w:rPr>
-            </w:pPr>
-            <w:r>
-              <w:rPr>
-                <w:color w:val="FF0000"/>
-              </w:rPr>
-              <w:t>Fail</w:t>
-            </w:r>
-          </w:p>
-        </w:tc>
-        <w:tc>
-          <w:tcPr>
-            <w:tcW w:w="1058" w:type="dxa"/>
-          </w:tcPr>
-          <w:p>
-            <w:pPr>
-              <w:jc w:val="right"/>
-            </w:pPr>
-            <w:r>
-              <w:t>Pass</w:t>
-            </w:r>
-          </w:p>
-        </w:tc>
-        <w:tc>
-          <w:tcPr>
-            <w:tcW w:w="1288" w:type="dxa"/>
-          </w:tcPr>
-          <w:p>
-            <w:pPr>
-              <w:jc w:val="right"/>
-            </w:pPr>
-            <w:r>
-              <w:t>Pass</w:t>
-            </w:r>
-          </w:p>
-        </w:tc>
-        <w:tc>
-          <w:tcPr>
-            <w:tcW w:w="1288" w:type="dxa"/>
-          </w:tcPr>
-          <w:p>
-            <w:pPr>
-              <w:jc w:val="right"/>
-            </w:pPr>
+            <w:tcW w:w="4673" w:type="dxa"/>
+            <w:gridSpan w:val="2"/>
+          </w:tcPr>
+          <w:p>
+            <w:pPr>
+              <w:jc w:val="right"/>
+              <w:rPr>
+                <w:b/>
+                <w:sz w:val="28"/>
+              </w:rPr>
+            </w:pPr>
+            <w:r>
+              <w:rPr>
+                <w:b/>
+                <w:sz w:val="28"/>
+              </w:rPr>
+              <w:t>Total Pass</w:t>
+            </w:r>
+          </w:p>
+        </w:tc>
+        <w:tc>
+          <w:tcPr>
+            <w:tcW w:w="4343" w:type="dxa"/>
+            <w:gridSpan w:val="4"/>
+          </w:tcPr>
+          <w:p>
+            <w:pPr>
+              <w:jc w:val="center"/>
+              <w:rPr>
+                <w:b/>
+                <w:sz w:val="28"/>
+              </w:rPr>
+            </w:pPr>
+            <w:r>
+              <w:rPr>
+                <w:b/>
+                <w:sz w:val="28"/>
+              </w:rPr>
+              <w:t>34</w:t>
+            </w:r>
           </w:p>
         </w:tc>
       </w:tr>
@@ -4804,106 +4594,7 @@
         </w:trPr>
         <w:tc>
           <w:tcPr>
-            <w:tcW w:w="846" w:type="dxa"/>
-          </w:tcPr>
-          <w:p>
-            <w:pPr>
-              <w:jc w:val="right"/>
-            </w:pPr>
-            <w:r>
-              <w:t>12</w:t>
-            </w:r>
-          </w:p>
-        </w:tc>
-        <w:tc>
-          <w:tcPr>
-            <w:tcW w:w="2268" w:type="dxa"/>
-          </w:tcPr>
-          <w:p>
-            <w:r>
-              <w:t>Responsive site design</w:t>
-            </w:r>
-          </w:p>
-        </w:tc>
-        <w:tc>
-          <w:tcPr>
-            <w:tcW w:w="1134" w:type="dxa"/>
-          </w:tcPr>
-          <w:p>
-            <w:pPr>
-              <w:jc w:val="right"/>
-              <w:rPr>
-                <w:color w:val="FF0000"/>
-              </w:rPr>
-            </w:pPr>
-            <w:r>
-              <w:rPr>
-                <w:color w:val="FF0000"/>
-              </w:rPr>
-              <w:t>Fail</w:t>
-            </w:r>
-          </w:p>
-        </w:tc>
-        <w:tc>
-          <w:tcPr>
-            <w:tcW w:w="1134" w:type="dxa"/>
-          </w:tcPr>
-          <w:p>
-            <w:pPr>
-              <w:jc w:val="right"/>
-              <w:rPr>
-                <w:color w:val="FF0000"/>
-              </w:rPr>
-            </w:pPr>
-            <w:r>
-              <w:t>Pass</w:t>
-            </w:r>
-          </w:p>
-        </w:tc>
-        <w:tc>
-          <w:tcPr>
-            <w:tcW w:w="1058" w:type="dxa"/>
-          </w:tcPr>
-          <w:p>
-            <w:pPr>
-              <w:jc w:val="right"/>
-            </w:pPr>
-            <w:r>
-              <w:t>Pass</w:t>
-            </w:r>
-          </w:p>
-        </w:tc>
-        <w:tc>
-          <w:tcPr>
-            <w:tcW w:w="1288" w:type="dxa"/>
-          </w:tcPr>
-          <w:p>
-            <w:pPr>
-              <w:jc w:val="right"/>
-            </w:pPr>
-            <w:r>
-              <w:t>Pass</w:t>
-            </w:r>
-          </w:p>
-        </w:tc>
-        <w:tc>
-          <w:tcPr>
-            <w:tcW w:w="1288" w:type="dxa"/>
-          </w:tcPr>
-          <w:p>
-            <w:pPr>
-              <w:jc w:val="right"/>
-            </w:pPr>
-          </w:p>
-        </w:tc>
-      </w:tr>
-      <w:tr>
-        <w:trPr>
-          <w:trHeight w:val="568"/>
-        </w:trPr>
-        <w:tc>
-          <w:tcPr>
-            <w:tcW w:w="3114" w:type="dxa"/>
+            <w:tcW w:w="4673" w:type="dxa"/>
             <w:gridSpan w:val="2"/>
           </w:tcPr>
           <w:p>
@@ -4919,17 +4610,21 @@
                 <w:b/>
                 <w:sz w:val="28"/>
               </w:rPr>
-              <w:t>Total Pass</w:t>
-            </w:r>
-          </w:p>
-        </w:tc>
-        <w:tc>
-          <w:tcPr>
-            <w:tcW w:w="5902" w:type="dxa"/>
-            <w:gridSpan w:val="5"/>
-          </w:tcPr>
-          <w:p>
-            <w:pPr>
+              <w:t>Total Fail</w:t>
+            </w:r>
+          </w:p>
+        </w:tc>
+        <w:tc>
+          <w:tcPr>
+            <w:tcW w:w="4343" w:type="dxa"/>
+            <w:gridSpan w:val="4"/>
+          </w:tcPr>
+          <w:p>
+            <w:pPr>
+              <w:tabs>
+                <w:tab w:val="center" w:pos="2843"/>
+                <w:tab w:val="left" w:pos="4200"/>
+              </w:tabs>
               <w:jc w:val="center"/>
               <w:rPr>
                 <w:b/>
@@ -4941,56 +4636,7 @@
                 <w:b/>
                 <w:sz w:val="28"/>
               </w:rPr>
-              <w:t>22</w:t>
-            </w:r>
-          </w:p>
-        </w:tc>
-      </w:tr>
-      <w:tr>
-        <w:trPr>
-          <w:trHeight w:val="568"/>
-        </w:trPr>
-        <w:tc>
-          <w:tcPr>
-            <w:tcW w:w="3114" w:type="dxa"/>
-            <w:gridSpan w:val="2"/>
-          </w:tcPr>
-          <w:p>
-            <w:pPr>
-              <w:jc w:val="right"/>
-              <w:rPr>
-                <w:b/>
-                <w:sz w:val="28"/>
-              </w:rPr>
-            </w:pPr>
-            <w:r>
-              <w:rPr>
-                <w:b/>
-                <w:sz w:val="28"/>
-              </w:rPr>
-              <w:t>Total Fail</w:t>
-            </w:r>
-          </w:p>
-        </w:tc>
-        <w:tc>
-          <w:tcPr>
-            <w:tcW w:w="5902" w:type="dxa"/>
-            <w:gridSpan w:val="5"/>
-          </w:tcPr>
-          <w:p>
-            <w:pPr>
-              <w:jc w:val="center"/>
-              <w:rPr>
-                <w:b/>
-                <w:sz w:val="28"/>
-              </w:rPr>
-            </w:pPr>
-            <w:r>
-              <w:rPr>
-                <w:b/>
-                <w:sz w:val="28"/>
-              </w:rPr>
-              <w:t>14</w:t>
+              <w:t>2</w:t>
             </w:r>
           </w:p>
         </w:tc>
@@ -5029,7 +4675,20 @@
           <w:sz w:val="36"/>
         </w:rPr>
       </w:pPr>
-      <w:bookmarkStart w:id="6" w:name="_Toc531005943"/>
+      <w:bookmarkStart w:id="5" w:name="_Toc531005943"/>
+    </w:p>
+    <w:p/>
+    <w:p/>
+    <w:p>
+      <w:pPr>
+        <w:pStyle w:val="Heading1"/>
+        <w:rPr>
+          <w:rFonts w:ascii="Arial" w:hAnsi="Arial" w:cs="Arial"/>
+          <w:b/>
+          <w:color w:val="auto"/>
+          <w:sz w:val="36"/>
+        </w:rPr>
+      </w:pPr>
       <w:r>
         <w:rPr>
           <w:rFonts w:ascii="Arial" w:hAnsi="Arial" w:cs="Arial"/>
@@ -5040,7 +4699,7 @@
         <w:lastRenderedPageBreak/>
         <w:t>Functionality Not To Be Tested</w:t>
       </w:r>
-      <w:bookmarkEnd w:id="6"/>
+      <w:bookmarkEnd w:id="5"/>
     </w:p>
     <w:tbl>
       <w:tblPr>
@@ -5197,7 +4856,7 @@
           <w:sz w:val="36"/>
         </w:rPr>
       </w:pPr>
-      <w:bookmarkStart w:id="7" w:name="_Toc531005944"/>
+      <w:bookmarkStart w:id="6" w:name="_Toc531005944"/>
       <w:r>
         <w:rPr>
           <w:rFonts w:ascii="Arial" w:hAnsi="Arial" w:cs="Arial"/>
@@ -5207,7 +4866,7 @@
         </w:rPr>
         <w:t>Known Issues List</w:t>
       </w:r>
-      <w:bookmarkEnd w:id="7"/>
+      <w:bookmarkEnd w:id="6"/>
     </w:p>
     <w:tbl>
       <w:tblPr>
@@ -5228,7 +4887,7 @@
         </w:trPr>
         <w:tc>
           <w:tcPr>
-            <w:tcW w:w="704" w:type="dxa"/>
+            <w:tcW w:w="723" w:type="dxa"/>
           </w:tcPr>
           <w:p>
             <w:pPr>
@@ -5248,7 +4907,7 @@
         </w:tc>
         <w:tc>
           <w:tcPr>
-            <w:tcW w:w="1134" w:type="dxa"/>
+            <w:tcW w:w="1133" w:type="dxa"/>
           </w:tcPr>
           <w:p>
             <w:pPr>
@@ -5268,7 +4927,7 @@
         </w:tc>
         <w:tc>
           <w:tcPr>
-            <w:tcW w:w="1418" w:type="dxa"/>
+            <w:tcW w:w="1417" w:type="dxa"/>
           </w:tcPr>
           <w:p>
             <w:pPr>
@@ -5288,7 +4947,7 @@
         </w:tc>
         <w:tc>
           <w:tcPr>
-            <w:tcW w:w="2693" w:type="dxa"/>
+            <w:tcW w:w="2686" w:type="dxa"/>
           </w:tcPr>
           <w:p>
             <w:pPr>
@@ -5308,7 +4967,7 @@
         </w:tc>
         <w:tc>
           <w:tcPr>
-            <w:tcW w:w="3067" w:type="dxa"/>
+            <w:tcW w:w="3057" w:type="dxa"/>
           </w:tcPr>
           <w:p>
             <w:pPr>
@@ -5333,7 +4992,7 @@
         </w:trPr>
         <w:tc>
           <w:tcPr>
-            <w:tcW w:w="704" w:type="dxa"/>
+            <w:tcW w:w="723" w:type="dxa"/>
           </w:tcPr>
           <w:p>
             <w:r>
@@ -5343,7 +5002,7 @@
         </w:tc>
         <w:tc>
           <w:tcPr>
-            <w:tcW w:w="1134" w:type="dxa"/>
+            <w:tcW w:w="1133" w:type="dxa"/>
           </w:tcPr>
           <w:p>
             <w:r>
@@ -5353,7 +5012,7 @@
         </w:tc>
         <w:tc>
           <w:tcPr>
-            <w:tcW w:w="1418" w:type="dxa"/>
+            <w:tcW w:w="1417" w:type="dxa"/>
           </w:tcPr>
           <w:p>
             <w:r>
@@ -5363,7 +5022,7 @@
         </w:tc>
         <w:tc>
           <w:tcPr>
-            <w:tcW w:w="2693" w:type="dxa"/>
+            <w:tcW w:w="2686" w:type="dxa"/>
           </w:tcPr>
           <w:p>
             <w:r>
@@ -5373,7 +5032,7 @@
         </w:tc>
         <w:tc>
           <w:tcPr>
-            <w:tcW w:w="3067" w:type="dxa"/>
+            <w:tcW w:w="3057" w:type="dxa"/>
           </w:tcPr>
           <w:p>
             <w:r>
@@ -5388,7 +5047,7 @@
         </w:trPr>
         <w:tc>
           <w:tcPr>
-            <w:tcW w:w="704" w:type="dxa"/>
+            <w:tcW w:w="723" w:type="dxa"/>
           </w:tcPr>
           <w:p>
             <w:r>
@@ -5398,7 +5057,7 @@
         </w:tc>
         <w:tc>
           <w:tcPr>
-            <w:tcW w:w="1134" w:type="dxa"/>
+            <w:tcW w:w="1133" w:type="dxa"/>
           </w:tcPr>
           <w:p>
             <w:r>
@@ -5408,7 +5067,7 @@
         </w:tc>
         <w:tc>
           <w:tcPr>
-            <w:tcW w:w="1418" w:type="dxa"/>
+            <w:tcW w:w="1417" w:type="dxa"/>
           </w:tcPr>
           <w:p>
             <w:r>
@@ -5418,7 +5077,7 @@
         </w:tc>
         <w:tc>
           <w:tcPr>
-            <w:tcW w:w="2693" w:type="dxa"/>
+            <w:tcW w:w="2686" w:type="dxa"/>
           </w:tcPr>
           <w:p>
             <w:r>
@@ -5428,7 +5087,7 @@
         </w:tc>
         <w:tc>
           <w:tcPr>
-            <w:tcW w:w="3067" w:type="dxa"/>
+            <w:tcW w:w="3057" w:type="dxa"/>
           </w:tcPr>
           <w:p>
             <w:r>
@@ -5443,33 +5102,53 @@
         </w:trPr>
         <w:tc>
           <w:tcPr>
-            <w:tcW w:w="704" w:type="dxa"/>
-          </w:tcPr>
-          <w:p/>
-        </w:tc>
-        <w:tc>
-          <w:tcPr>
-            <w:tcW w:w="1134" w:type="dxa"/>
-          </w:tcPr>
-          <w:p/>
-        </w:tc>
-        <w:tc>
-          <w:tcPr>
-            <w:tcW w:w="1418" w:type="dxa"/>
-          </w:tcPr>
-          <w:p/>
-        </w:tc>
-        <w:tc>
-          <w:tcPr>
-            <w:tcW w:w="2693" w:type="dxa"/>
-          </w:tcPr>
-          <w:p/>
-        </w:tc>
-        <w:tc>
-          <w:tcPr>
-            <w:tcW w:w="3067" w:type="dxa"/>
-          </w:tcPr>
-          <w:p/>
+            <w:tcW w:w="723" w:type="dxa"/>
+          </w:tcPr>
+          <w:p>
+            <w:r>
+              <w:t>3</w:t>
+            </w:r>
+          </w:p>
+        </w:tc>
+        <w:tc>
+          <w:tcPr>
+            <w:tcW w:w="1133" w:type="dxa"/>
+          </w:tcPr>
+          <w:p>
+            <w:r>
+              <w:t>Minor</w:t>
+            </w:r>
+          </w:p>
+        </w:tc>
+        <w:tc>
+          <w:tcPr>
+            <w:tcW w:w="1417" w:type="dxa"/>
+          </w:tcPr>
+          <w:p>
+            <w:r>
+              <w:t>Return to main menu</w:t>
+            </w:r>
+          </w:p>
+        </w:tc>
+        <w:tc>
+          <w:tcPr>
+            <w:tcW w:w="2686" w:type="dxa"/>
+          </w:tcPr>
+          <w:p>
+            <w:r>
+              <w:t>No feature to return the user to a main menu for the page site.</w:t>
+            </w:r>
+          </w:p>
+        </w:tc>
+        <w:tc>
+          <w:tcPr>
+            <w:tcW w:w="3057" w:type="dxa"/>
+          </w:tcPr>
+          <w:p>
+            <w:r>
+              <w:t xml:space="preserve">The return to main menu was decided to not be implemented since each page does not have a main menu to go back to. </w:t>
+            </w:r>
+          </w:p>
         </w:tc>
       </w:tr>
     </w:tbl>
@@ -5484,7 +5163,7 @@
           <w:sz w:val="36"/>
         </w:rPr>
       </w:pPr>
-      <w:bookmarkStart w:id="8" w:name="_Toc531005945"/>
+      <w:bookmarkStart w:id="7" w:name="_Toc531005945"/>
       <w:r>
         <w:rPr>
           <w:rFonts w:ascii="Arial" w:hAnsi="Arial" w:cs="Arial"/>
@@ -5494,7 +5173,7 @@
         </w:rPr>
         <w:t>Lessons Learned</w:t>
       </w:r>
-      <w:bookmarkEnd w:id="8"/>
+      <w:bookmarkEnd w:id="7"/>
     </w:p>
     <w:tbl>
       <w:tblPr>
@@ -5566,7 +5245,15 @@
           </w:tcPr>
           <w:p>
             <w:r>
-              <w:t>This was resolved by using a different sql select and insert for the patient ID, doctor ID and drug ID. This allowed us to get the ID from the name and insert that ID into the prescriptions ID columns.</w:t>
+              <w:t xml:space="preserve">This was resolved by using a different </w:t>
+            </w:r>
+            <w:proofErr w:type="spellStart"/>
+            <w:r>
+              <w:t>sql</w:t>
+            </w:r>
+            <w:proofErr w:type="spellEnd"/>
+            <w:r>
+              <w:t xml:space="preserve"> select and insert for the patient ID, doctor ID and drug ID. This allowed us to get the ID from the name and insert that ID into the prescriptions ID columns.</w:t>
             </w:r>
           </w:p>
         </w:tc>
@@ -5615,7 +5302,7 @@
           <w:sz w:val="36"/>
         </w:rPr>
       </w:pPr>
-      <w:bookmarkStart w:id="9" w:name="_Toc531005946"/>
+      <w:bookmarkStart w:id="8" w:name="_Toc531005946"/>
       <w:r>
         <w:rPr>
           <w:rFonts w:ascii="Arial" w:hAnsi="Arial" w:cs="Arial"/>
@@ -5625,9 +5312,10 @@
         </w:rPr>
         <w:t>Sign Off Section</w:t>
       </w:r>
+      <w:bookmarkStart w:id="9" w:name="_GoBack"/>
+      <w:bookmarkEnd w:id="8"/>
       <w:bookmarkEnd w:id="9"/>
     </w:p>
-    <w:p/>
     <w:p>
       <w:pPr>
         <w:rPr>
@@ -5769,7 +5457,7 @@
             <w:bCs/>
             <w:noProof/>
           </w:rPr>
-          <w:t>2</w:t>
+          <w:t>6</w:t>
         </w:r>
         <w:r>
           <w:rPr>
@@ -6517,9 +6205,9 @@
           <c:invertIfNegative val="0"/>
           <c:cat>
             <c:strRef>
-              <c:f>Sheet1!$A$2:$A$5</c:f>
+              <c:f>Sheet1!$A$2:$A$4</c:f>
               <c:strCache>
-                <c:ptCount val="4"/>
+                <c:ptCount val="3"/>
                 <c:pt idx="0">
                   <c:v>Major</c:v>
                 </c:pt>
@@ -6527,9 +6215,6 @@
                   <c:v>Minor</c:v>
                 </c:pt>
                 <c:pt idx="2">
-                  <c:v>Tweak</c:v>
-                </c:pt>
-                <c:pt idx="3">
                   <c:v>Total Defects</c:v>
                 </c:pt>
               </c:strCache>
@@ -6537,21 +6222,18 @@
           </c:cat>
           <c:val>
             <c:numRef>
-              <c:f>Sheet1!$B$2:$B$5</c:f>
+              <c:f>Sheet1!$B$2:$B$4</c:f>
               <c:numCache>
                 <c:formatCode>General</c:formatCode>
-                <c:ptCount val="4"/>
+                <c:ptCount val="3"/>
                 <c:pt idx="0">
-                  <c:v>4</c:v>
+                  <c:v>1</c:v>
                 </c:pt>
                 <c:pt idx="1">
-                  <c:v>12</c:v>
+                  <c:v>9</c:v>
                 </c:pt>
                 <c:pt idx="2">
-                  <c:v>6</c:v>
-                </c:pt>
-                <c:pt idx="3">
-                  <c:v>22</c:v>
+                  <c:v>10</c:v>
                 </c:pt>
               </c:numCache>
             </c:numRef>
@@ -6583,9 +6265,9 @@
           <c:invertIfNegative val="0"/>
           <c:cat>
             <c:strRef>
-              <c:f>Sheet1!$A$2:$A$5</c:f>
+              <c:f>Sheet1!$A$2:$A$4</c:f>
               <c:strCache>
-                <c:ptCount val="4"/>
+                <c:ptCount val="3"/>
                 <c:pt idx="0">
                   <c:v>Major</c:v>
                 </c:pt>
@@ -6593,9 +6275,6 @@
                   <c:v>Minor</c:v>
                 </c:pt>
                 <c:pt idx="2">
-                  <c:v>Tweak</c:v>
-                </c:pt>
-                <c:pt idx="3">
                   <c:v>Total Defects</c:v>
                 </c:pt>
               </c:strCache>
@@ -6603,10 +6282,10 @@
           </c:cat>
           <c:val>
             <c:numRef>
-              <c:f>Sheet1!$C$2:$C$5</c:f>
+              <c:f>Sheet1!$C$2:$C$4</c:f>
               <c:numCache>
                 <c:formatCode>General</c:formatCode>
-                <c:ptCount val="4"/>
+                <c:ptCount val="3"/>
                 <c:pt idx="0">
                   <c:v>1</c:v>
                 </c:pt>
@@ -6614,10 +6293,7 @@
                   <c:v>7</c:v>
                 </c:pt>
                 <c:pt idx="2">
-                  <c:v>2</c:v>
-                </c:pt>
-                <c:pt idx="3">
-                  <c:v>10</c:v>
+                  <c:v>8</c:v>
                 </c:pt>
               </c:numCache>
             </c:numRef>
@@ -6649,9 +6325,9 @@
           <c:invertIfNegative val="0"/>
           <c:cat>
             <c:strRef>
-              <c:f>Sheet1!$A$2:$A$5</c:f>
+              <c:f>Sheet1!$A$2:$A$4</c:f>
               <c:strCache>
-                <c:ptCount val="4"/>
+                <c:ptCount val="3"/>
                 <c:pt idx="0">
                   <c:v>Major</c:v>
                 </c:pt>
@@ -6659,9 +6335,6 @@
                   <c:v>Minor</c:v>
                 </c:pt>
                 <c:pt idx="2">
-                  <c:v>Tweak</c:v>
-                </c:pt>
-                <c:pt idx="3">
                   <c:v>Total Defects</c:v>
                 </c:pt>
               </c:strCache>
@@ -6669,21 +6342,18 @@
           </c:cat>
           <c:val>
             <c:numRef>
-              <c:f>Sheet1!$D$2:$D$5</c:f>
+              <c:f>Sheet1!$D$2:$D$4</c:f>
               <c:numCache>
                 <c:formatCode>General</c:formatCode>
-                <c:ptCount val="4"/>
+                <c:ptCount val="3"/>
                 <c:pt idx="0">
-                  <c:v>1</c:v>
+                  <c:v>0</c:v>
                 </c:pt>
                 <c:pt idx="1">
-                  <c:v>3</c:v>
+                  <c:v>6</c:v>
                 </c:pt>
                 <c:pt idx="2">
-                  <c:v>0</c:v>
-                </c:pt>
-                <c:pt idx="3">
-                  <c:v>4</c:v>
+                  <c:v>6</c:v>
                 </c:pt>
               </c:numCache>
             </c:numRef>
@@ -6698,11 +6368,11 @@
           <c:showBubbleSize val="0"/>
         </c:dLbls>
         <c:gapWidth val="199"/>
-        <c:axId val="238188752"/>
-        <c:axId val="238189312"/>
+        <c:axId val="1280848256"/>
+        <c:axId val="1280846624"/>
       </c:barChart>
       <c:catAx>
-        <c:axId val="238188752"/>
+        <c:axId val="1280848256"/>
         <c:scaling>
           <c:orientation val="minMax"/>
         </c:scaling>
@@ -6745,7 +6415,7 @@
             <a:endParaRPr lang="en-US"/>
           </a:p>
         </c:txPr>
-        <c:crossAx val="238189312"/>
+        <c:crossAx val="1280846624"/>
         <c:crosses val="autoZero"/>
         <c:auto val="1"/>
         <c:lblAlgn val="ctr"/>
@@ -6753,7 +6423,7 @@
         <c:noMultiLvlLbl val="0"/>
       </c:catAx>
       <c:valAx>
-        <c:axId val="238189312"/>
+        <c:axId val="1280846624"/>
         <c:scaling>
           <c:orientation val="minMax"/>
         </c:scaling>
@@ -6818,7 +6488,7 @@
             <a:endParaRPr lang="en-US"/>
           </a:p>
         </c:txPr>
-        <c:crossAx val="238188752"/>
+        <c:crossAx val="1280848256"/>
         <c:crosses val="autoZero"/>
         <c:crossBetween val="between"/>
       </c:valAx>
@@ -7447,10 +7117,10 @@
                 <c:formatCode>General</c:formatCode>
                 <c:ptCount val="4"/>
                 <c:pt idx="0">
-                  <c:v>22</c:v>
+                  <c:v>34</c:v>
                 </c:pt>
                 <c:pt idx="1">
-                  <c:v>14</c:v>
+                  <c:v>2</c:v>
                 </c:pt>
               </c:numCache>
             </c:numRef>
@@ -8924,7 +8594,7 @@
 </file>
 
 <file path=customXml/itemProps1.xml><?xml version="1.0" encoding="utf-8"?>
-<ds:datastoreItem xmlns:ds="http://schemas.openxmlformats.org/officeDocument/2006/customXml" ds:itemID="{BCD5283C-21A2-4AFD-8FF2-7E5E92494F55}">
+<ds:datastoreItem xmlns:ds="http://schemas.openxmlformats.org/officeDocument/2006/customXml" ds:itemID="{284A04DF-5C33-4476-8620-098925974637}">
   <ds:schemaRefs>
     <ds:schemaRef ds:uri="http://schemas.openxmlformats.org/officeDocument/2006/bibliography"/>
   </ds:schemaRefs>

</xml_diff>